<commit_message>
Hopefully finished the project
</commit_message>
<xml_diff>
--- a/Dokumentáció.docx
+++ b/Dokumentáció.docx
@@ -511,7 +511,7 @@
           <w:b/>
           <w:bCs/>
         </w:rPr>
-        <w:t>Tagozat :</w:t>
+        <w:t>Tagozat:</w:t>
       </w:r>
       <w:r>
         <w:t xml:space="preserve"> Nappali</w:t>
@@ -712,7 +712,7 @@
           <w:sz w:val="20"/>
           <w:szCs w:val="20"/>
         </w:rPr>
-        <w:t>(A témavezetővel konzultálva adja meg 1/2 - 1 oldal terjedelemben szakdolgozat témájának leírását )</w:t>
+        <w:t>(A témavezetővel konzultálva adja meg 1/2 - 1 oldal terjedelemben szakdolgozat témájának leírását)</w:t>
       </w:r>
     </w:p>
     <w:p>
@@ -879,7 +879,7 @@
           <w:r>
             <w:fldChar w:fldCharType="separate"/>
           </w:r>
-          <w:hyperlink w:anchor="_Toc165558973" w:history="1">
+          <w:hyperlink w:anchor="_Toc166351350" w:history="1">
             <w:r>
               <w:rPr>
                 <w:rStyle w:val="Hyperlink"/>
@@ -906,7 +906,7 @@
                 <w:noProof/>
                 <w:webHidden/>
               </w:rPr>
-              <w:instrText xml:space="preserve"> PAGEREF _Toc165558973 \h </w:instrText>
+              <w:instrText xml:space="preserve"> PAGEREF _Toc166351350 \h </w:instrText>
             </w:r>
             <w:r>
               <w:rPr>
@@ -950,7 +950,7 @@
               <w:lang w:eastAsia="hu-HU"/>
             </w:rPr>
           </w:pPr>
-          <w:hyperlink w:anchor="_Toc165558974" w:history="1">
+          <w:hyperlink w:anchor="_Toc166351351" w:history="1">
             <w:r>
               <w:rPr>
                 <w:rStyle w:val="Hyperlink"/>
@@ -977,7 +977,7 @@
                 <w:noProof/>
                 <w:webHidden/>
               </w:rPr>
-              <w:instrText xml:space="preserve"> PAGEREF _Toc165558974 \h </w:instrText>
+              <w:instrText xml:space="preserve"> PAGEREF _Toc166351351 \h </w:instrText>
             </w:r>
             <w:r>
               <w:rPr>
@@ -997,7 +997,7 @@
                 <w:noProof/>
                 <w:webHidden/>
               </w:rPr>
-              <w:t>2</w:t>
+              <w:t>3</w:t>
             </w:r>
             <w:r>
               <w:rPr>
@@ -1021,7 +1021,7 @@
               <w:lang w:eastAsia="hu-HU"/>
             </w:rPr>
           </w:pPr>
-          <w:hyperlink w:anchor="_Toc165558975" w:history="1">
+          <w:hyperlink w:anchor="_Toc166351352" w:history="1">
             <w:r>
               <w:rPr>
                 <w:rStyle w:val="Hyperlink"/>
@@ -1048,7 +1048,7 @@
                 <w:noProof/>
                 <w:webHidden/>
               </w:rPr>
-              <w:instrText xml:space="preserve"> PAGEREF _Toc165558975 \h </w:instrText>
+              <w:instrText xml:space="preserve"> PAGEREF _Toc166351352 \h </w:instrText>
             </w:r>
             <w:r>
               <w:rPr>
@@ -1068,7 +1068,7 @@
                 <w:noProof/>
                 <w:webHidden/>
               </w:rPr>
-              <w:t>12</w:t>
+              <w:t>13</w:t>
             </w:r>
             <w:r>
               <w:rPr>
@@ -1092,7 +1092,7 @@
               <w:lang w:eastAsia="hu-HU"/>
             </w:rPr>
           </w:pPr>
-          <w:hyperlink w:anchor="_Toc165558976" w:history="1">
+          <w:hyperlink w:anchor="_Toc166351353" w:history="1">
             <w:r>
               <w:rPr>
                 <w:rStyle w:val="Hyperlink"/>
@@ -1119,7 +1119,7 @@
                 <w:noProof/>
                 <w:webHidden/>
               </w:rPr>
-              <w:instrText xml:space="preserve"> PAGEREF _Toc165558976 \h </w:instrText>
+              <w:instrText xml:space="preserve"> PAGEREF _Toc166351353 \h </w:instrText>
             </w:r>
             <w:r>
               <w:rPr>
@@ -1163,7 +1163,7 @@
               <w:lang w:eastAsia="hu-HU"/>
             </w:rPr>
           </w:pPr>
-          <w:hyperlink w:anchor="_Toc165558977" w:history="1">
+          <w:hyperlink w:anchor="_Toc166351354" w:history="1">
             <w:r>
               <w:rPr>
                 <w:rStyle w:val="Hyperlink"/>
@@ -1190,7 +1190,7 @@
                 <w:noProof/>
                 <w:webHidden/>
               </w:rPr>
-              <w:instrText xml:space="preserve"> PAGEREF _Toc165558977 \h </w:instrText>
+              <w:instrText xml:space="preserve"> PAGEREF _Toc166351354 \h </w:instrText>
             </w:r>
             <w:r>
               <w:rPr>
@@ -1234,7 +1234,7 @@
               <w:lang w:eastAsia="hu-HU"/>
             </w:rPr>
           </w:pPr>
-          <w:hyperlink w:anchor="_Toc165558978" w:history="1">
+          <w:hyperlink w:anchor="_Toc166351355" w:history="1">
             <w:r>
               <w:rPr>
                 <w:rStyle w:val="Hyperlink"/>
@@ -1261,7 +1261,7 @@
                 <w:noProof/>
                 <w:webHidden/>
               </w:rPr>
-              <w:instrText xml:space="preserve"> PAGEREF _Toc165558978 \h </w:instrText>
+              <w:instrText xml:space="preserve"> PAGEREF _Toc166351355 \h </w:instrText>
             </w:r>
             <w:r>
               <w:rPr>
@@ -1281,7 +1281,7 @@
                 <w:noProof/>
                 <w:webHidden/>
               </w:rPr>
-              <w:t>42</w:t>
+              <w:t>46</w:t>
             </w:r>
             <w:r>
               <w:rPr>
@@ -1305,7 +1305,7 @@
               <w:lang w:eastAsia="hu-HU"/>
             </w:rPr>
           </w:pPr>
-          <w:hyperlink w:anchor="_Toc165558979" w:history="1">
+          <w:hyperlink w:anchor="_Toc166351356" w:history="1">
             <w:r>
               <w:rPr>
                 <w:rStyle w:val="Hyperlink"/>
@@ -1332,7 +1332,7 @@
                 <w:noProof/>
                 <w:webHidden/>
               </w:rPr>
-              <w:instrText xml:space="preserve"> PAGEREF _Toc165558979 \h </w:instrText>
+              <w:instrText xml:space="preserve"> PAGEREF _Toc166351356 \h </w:instrText>
             </w:r>
             <w:r>
               <w:rPr>
@@ -1352,7 +1352,7 @@
                 <w:noProof/>
                 <w:webHidden/>
               </w:rPr>
-              <w:t>42</w:t>
+              <w:t>47</w:t>
             </w:r>
             <w:r>
               <w:rPr>
@@ -1401,7 +1401,7 @@
       <w:pPr>
         <w:pStyle w:val="Heading1"/>
       </w:pPr>
-      <w:bookmarkStart w:id="0" w:name="_Toc165558973"/>
+      <w:bookmarkStart w:id="0" w:name="_Toc166351350"/>
       <w:r>
         <w:lastRenderedPageBreak/>
         <w:t>Bevezetés</w:t>
@@ -1410,58 +1410,98 @@
     </w:p>
     <w:p>
       <w:r>
-        <w:t xml:space="preserve">Folyadékok, illetve gázok szimulálására rengeteg esetben lehet szükség. Ezen szimulációk megjelenésben nem feltétlenül különböznek sokban, ellenben a </w:t>
-      </w:r>
-      <w:r>
-        <w:t xml:space="preserve">szimuláció mögötti modellek sokfélék lehetnek. Egy mérnöki alkalmazásban például a szimuláció pontossága nagyon fontos tényező. Éppen ezért </w:t>
-      </w:r>
-      <w:r>
-        <w:t>ezek a programok számolás igényesek, emiatt pedig nagyobb a hardver igényük.</w:t>
-      </w:r>
-    </w:p>
-    <w:p>
-      <w:r>
-        <w:t>Ezzel szemben egy játékban működő szimulációnál a pontosság csak másodlagos szempont, itt a közel pontos megoldás is elegendő tud lenni, feltéve</w:t>
+        <w:t>Folyadékok, illetve gázok szimulálására rengeteg esetben lehet szükség.</w:t>
+      </w:r>
+      <w:r>
+        <w:t xml:space="preserve"> Egy játék esetében fontos lehet a különböző vízfelületek mozgásának az animálása, vagy </w:t>
+      </w:r>
+      <w:r>
+        <w:t>egy folyó áramlásának a szimulálása.</w:t>
+      </w:r>
+      <w:r>
+        <w:t xml:space="preserve"> Gázok mozgásának a szimulálása pedig</w:t>
+      </w:r>
+      <w:r>
+        <w:t xml:space="preserve"> felmerülhet</w:t>
+      </w:r>
+      <w:r>
+        <w:t xml:space="preserve"> abban az esetben, ha például egy füstfelhőből előkerülő objektum körül szeretnénk a füst mozgását meganimálni, vagy esetleg gőz mozgását szimulálnánk egy tűzhely körül. Játékokon kívül pedig számos mérnöki alkalmazásban hasznát vehetjük a szimulációnak. Ez lehet egy szélcsatorna szimulálása</w:t>
       </w:r>
       <w:r>
         <w:t>,</w:t>
       </w:r>
       <w:r>
-        <w:t xml:space="preserve"> ha a látvány kellő mértékben hasonlít az anyag </w:t>
-      </w:r>
-      <w:r>
-        <w:t>valódi viselkedésére.</w:t>
-      </w:r>
-    </w:p>
-    <w:p>
-      <w:r>
-        <w:t>Szakdolgozatomban az utóbbi</w:t>
-      </w:r>
-      <w:r>
-        <w:t>, grafikai</w:t>
-      </w:r>
-      <w:r>
-        <w:t xml:space="preserve"> megközelítést fogom megvalósítani</w:t>
-      </w:r>
-      <w:r>
-        <w:t xml:space="preserve"> kétdimenzióban</w:t>
+        <w:t xml:space="preserve"> ahol egy test körül áramlik a levegő, vagy akár egy folyadék csövekben való áramlásának a szimulálása is.</w:t>
+      </w:r>
+    </w:p>
+    <w:p>
+      <w:r>
+        <w:t xml:space="preserve">Ezen kívül az említett két felhasználás között nagy különbségek vannak. </w:t>
+      </w:r>
+      <w:r>
+        <w:t>Egy mérnöki alkalmazásban például a szimuláció pontossága nagyon fontos tényező. Éppen ezért ezek a programok számolás igényesek, emiatt pedig nagyobb a hardver igényük.</w:t>
+      </w:r>
+      <w:r>
+        <w:t xml:space="preserve"> </w:t>
+      </w:r>
+      <w:r>
+        <w:t>Ezzel szemben egy játékban működő szimulációnál a pontosság csak másodlagos szempont, itt a közel pontos megoldás is elegendő tud lenni, feltéve, ha a látvány kellő mértékben hasonlít az anyag valódi viselkedésére.</w:t>
+      </w:r>
+    </w:p>
+    <w:p>
+      <w:r>
+        <w:t xml:space="preserve">Ezen szimulációk megjelenésben nem feltétlenül különböznek sokban, ellenben a </w:t>
+      </w:r>
+      <w:r>
+        <w:t>szimuláció mögötti modellek sokfélék lehetnek.</w:t>
+      </w:r>
+      <w:r>
+        <w:t xml:space="preserve"> Egyes modellek pontszerű testként modellezik az anyag részecskéinek a mozgását, és a megjelenítésben elmossák a részecskék közti teret, ezzel megteremtve az anyag egyben mozgásának a látszatát</w:t>
+      </w:r>
+      <w:r>
+        <w:t>, más modellek pedig differenciálegyenletek segítségével szimulálják az anyag mozgását. Szakdolgozatomban az utóbbi differenciálegyenletes megközelítést fogom</w:t>
+      </w:r>
+      <w:r>
+        <w:t xml:space="preserve"> megvalósítani kétdimenzióban</w:t>
       </w:r>
       <w:r>
         <w:t>.</w:t>
       </w:r>
       <w:r>
-        <w:t xml:space="preserve"> Az elkészült program felhasználható lesz egyar</w:t>
-      </w:r>
-      <w:r>
-        <w:t>ánt folyadékok, illetve gázok szimulálására is.</w:t>
+        <w:t xml:space="preserve"> </w:t>
+      </w:r>
+      <w:r>
+        <w:t>Az elkészült program felhasználható lesz egyar</w:t>
+      </w:r>
+      <w:r>
+        <w:t xml:space="preserve">ánt folyadékok, illetve gázok </w:t>
+      </w:r>
+      <w:r>
+        <w:t xml:space="preserve">mozgásának </w:t>
+      </w:r>
+      <w:r>
+        <w:t xml:space="preserve">a </w:t>
+      </w:r>
+      <w:r>
+        <w:t>szimulálására is.</w:t>
+      </w:r>
+    </w:p>
+    <w:p>
+      <w:pPr>
+        <w:spacing w:line="259" w:lineRule="auto"/>
+        <w:jc w:val="left"/>
+      </w:pPr>
+      <w:r>
+        <w:br w:type="page"/>
       </w:r>
     </w:p>
     <w:p>
       <w:pPr>
         <w:pStyle w:val="Heading1"/>
       </w:pPr>
-      <w:bookmarkStart w:id="1" w:name="_Toc165558974"/>
-      <w:r>
+      <w:bookmarkStart w:id="1" w:name="_Toc166351351"/>
+      <w:r>
+        <w:lastRenderedPageBreak/>
         <w:t>Matematikai bevezetés</w:t>
       </w:r>
       <w:bookmarkEnd w:id="1"/>
@@ -2400,7 +2440,6 @@
           <w:bCs/>
           <w:szCs w:val="24"/>
         </w:rPr>
-        <w:lastRenderedPageBreak/>
         <w:t>F</w:t>
       </w:r>
       <w:r>
@@ -3267,6 +3306,7 @@
             <w:rFonts w:ascii="Cambria Math" w:eastAsiaTheme="minorEastAsia" w:hAnsi="Cambria Math"/>
             <w:szCs w:val="24"/>
           </w:rPr>
+          <w:lastRenderedPageBreak/>
           <m:t>f·∇f=</m:t>
         </m:r>
         <m:sSub>
@@ -3715,147 +3755,147 @@
           <w:rFonts w:eastAsiaTheme="minorEastAsia"/>
           <w:szCs w:val="24"/>
         </w:rPr>
+        <w:t xml:space="preserve">A sebesség mező divergenciája 0 az egész tartományon. Ez fontos, mivel garantálja a peremfeltételekkel együtt (később lesz tárgyalva), hogy az anyagnak állandó a tömege (jelen esetben sűrűsége), tehát nem folyik el anyag a semmibe, illetve nem is </w:t>
+      </w:r>
+      <w:r>
+        <w:rPr>
+          <w:rFonts w:eastAsiaTheme="minorEastAsia"/>
+          <w:szCs w:val="24"/>
+        </w:rPr>
+        <w:t>termelődik anyag a semmiből.</w:t>
+      </w:r>
+    </w:p>
+    <w:p>
+      <w:pPr>
+        <w:rPr>
+          <w:rFonts w:eastAsiaTheme="minorEastAsia"/>
+          <w:szCs w:val="24"/>
+        </w:rPr>
+      </w:pPr>
+      <w:r>
+        <w:rPr>
+          <w:rFonts w:eastAsiaTheme="minorEastAsia"/>
+          <w:szCs w:val="24"/>
+        </w:rPr>
+        <w:t xml:space="preserve">A sűrűségre vonatkozó egyenlet egy az egyben megegyezik a sebességre vonatkozó </w:t>
+      </w:r>
+      <w:r>
+        <w:rPr>
+          <w:rFonts w:eastAsiaTheme="minorEastAsia"/>
+          <w:szCs w:val="24"/>
+        </w:rPr>
+        <w:t xml:space="preserve">első </w:t>
+      </w:r>
+      <w:r>
+        <w:rPr>
+          <w:rFonts w:eastAsiaTheme="minorEastAsia"/>
+          <w:szCs w:val="24"/>
+        </w:rPr>
+        <w:t>egyenlettel, azzal a különbséggel,</w:t>
+      </w:r>
+      <w:r>
+        <w:rPr>
+          <w:rFonts w:eastAsiaTheme="minorEastAsia"/>
+          <w:szCs w:val="24"/>
+        </w:rPr>
+        <w:t xml:space="preserve"> hogy</w:t>
+      </w:r>
+      <w:r>
+        <w:rPr>
+          <w:rFonts w:eastAsiaTheme="minorEastAsia"/>
+          <w:szCs w:val="24"/>
+        </w:rPr>
+        <w:t xml:space="preserve"> a sebesség vektor értéke helyett a sűrűség skalár értékére vonatkozik.</w:t>
+      </w:r>
+    </w:p>
+    <w:p>
+      <w:pPr>
+        <w:rPr>
+          <w:rFonts w:eastAsiaTheme="minorEastAsia"/>
+          <w:szCs w:val="24"/>
+        </w:rPr>
+      </w:pPr>
+      <w:r>
+        <w:rPr>
+          <w:rFonts w:eastAsiaTheme="minorEastAsia"/>
+          <w:szCs w:val="24"/>
+        </w:rPr>
+        <w:t xml:space="preserve">Ezek ismeretében tárgyalhatjuk az egyenletek megoldását. </w:t>
+      </w:r>
+      <w:r>
+        <w:rPr>
+          <w:rFonts w:eastAsiaTheme="minorEastAsia"/>
+          <w:szCs w:val="24"/>
+        </w:rPr>
+        <w:t xml:space="preserve">A </w:t>
+      </w:r>
+      <w:proofErr w:type="spellStart"/>
+      <w:r>
+        <w:rPr>
+          <w:rFonts w:eastAsiaTheme="minorEastAsia"/>
+          <w:szCs w:val="24"/>
+        </w:rPr>
+        <w:t>Navier-Stokes</w:t>
+      </w:r>
+      <w:proofErr w:type="spellEnd"/>
+      <w:r>
+        <w:rPr>
+          <w:rFonts w:eastAsiaTheme="minorEastAsia"/>
+          <w:szCs w:val="24"/>
+        </w:rPr>
+        <w:t xml:space="preserve"> egyenletek folytonos </w:t>
+      </w:r>
+      <w:r>
+        <w:rPr>
+          <w:rFonts w:eastAsiaTheme="minorEastAsia"/>
+          <w:szCs w:val="24"/>
+        </w:rPr>
+        <w:t xml:space="preserve">értelmezési </w:t>
+      </w:r>
+      <w:r>
+        <w:rPr>
+          <w:rFonts w:eastAsiaTheme="minorEastAsia"/>
+          <w:szCs w:val="24"/>
+        </w:rPr>
+        <w:t xml:space="preserve">tartományon nem megoldhatóak, és számítógépen egyébként is diszkrét tartományok adhatók csak meg. Ennek értelmében az egyenletek </w:t>
+      </w:r>
+      <w:proofErr w:type="spellStart"/>
+      <w:r>
+        <w:rPr>
+          <w:rFonts w:eastAsiaTheme="minorEastAsia"/>
+          <w:szCs w:val="24"/>
+        </w:rPr>
+        <w:t>diszkretizálására</w:t>
+      </w:r>
+      <w:proofErr w:type="spellEnd"/>
+      <w:r>
+        <w:rPr>
+          <w:rFonts w:eastAsiaTheme="minorEastAsia"/>
+          <w:szCs w:val="24"/>
+        </w:rPr>
+        <w:t xml:space="preserve"> van szükség</w:t>
+      </w:r>
+      <w:r>
+        <w:rPr>
+          <w:rFonts w:eastAsiaTheme="minorEastAsia"/>
+          <w:szCs w:val="24"/>
+        </w:rPr>
+        <w:t>. Itt több lehetőség is fennáll (végeselem módszer, véges térfogat módszer). A továbbiakban a végeselem módszer lesz alkalmazva.</w:t>
+      </w:r>
+    </w:p>
+    <w:p>
+      <w:pPr>
+        <w:rPr>
+          <w:rFonts w:eastAsiaTheme="minorEastAsia"/>
+          <w:szCs w:val="24"/>
+        </w:rPr>
+      </w:pPr>
+      <w:r>
+        <w:rPr>
+          <w:rFonts w:eastAsiaTheme="minorEastAsia"/>
+          <w:szCs w:val="24"/>
+        </w:rPr>
         <w:lastRenderedPageBreak/>
-        <w:t xml:space="preserve">A sebesség mező divergenciája 0 az egész tartományon. Ez fontos, mivel garantálja a peremfeltételekkel együtt (később lesz tárgyalva), hogy az anyagnak állandó a tömege (jelen esetben sűrűsége), tehát nem folyik el anyag a semmibe, illetve nem is </w:t>
-      </w:r>
-      <w:r>
-        <w:rPr>
-          <w:rFonts w:eastAsiaTheme="minorEastAsia"/>
-          <w:szCs w:val="24"/>
-        </w:rPr>
-        <w:t>termelődik anyag a semmiből.</w:t>
-      </w:r>
-    </w:p>
-    <w:p>
-      <w:pPr>
-        <w:rPr>
-          <w:rFonts w:eastAsiaTheme="minorEastAsia"/>
-          <w:szCs w:val="24"/>
-        </w:rPr>
-      </w:pPr>
-      <w:r>
-        <w:rPr>
-          <w:rFonts w:eastAsiaTheme="minorEastAsia"/>
-          <w:szCs w:val="24"/>
-        </w:rPr>
-        <w:t xml:space="preserve">A sűrűségre vonatkozó egyenlet egy az egyben megegyezik a sebességre vonatkozó </w:t>
-      </w:r>
-      <w:r>
-        <w:rPr>
-          <w:rFonts w:eastAsiaTheme="minorEastAsia"/>
-          <w:szCs w:val="24"/>
-        </w:rPr>
-        <w:t xml:space="preserve">első </w:t>
-      </w:r>
-      <w:r>
-        <w:rPr>
-          <w:rFonts w:eastAsiaTheme="minorEastAsia"/>
-          <w:szCs w:val="24"/>
-        </w:rPr>
-        <w:t>egyenlettel, azzal a különbséggel,</w:t>
-      </w:r>
-      <w:r>
-        <w:rPr>
-          <w:rFonts w:eastAsiaTheme="minorEastAsia"/>
-          <w:szCs w:val="24"/>
-        </w:rPr>
-        <w:t xml:space="preserve"> hogy</w:t>
-      </w:r>
-      <w:r>
-        <w:rPr>
-          <w:rFonts w:eastAsiaTheme="minorEastAsia"/>
-          <w:szCs w:val="24"/>
-        </w:rPr>
-        <w:t xml:space="preserve"> a sebesség vektor értéke helyett a sűrűség skalár értékére vonatkozik.</w:t>
-      </w:r>
-    </w:p>
-    <w:p>
-      <w:pPr>
-        <w:rPr>
-          <w:rFonts w:eastAsiaTheme="minorEastAsia"/>
-          <w:szCs w:val="24"/>
-        </w:rPr>
-      </w:pPr>
-      <w:r>
-        <w:rPr>
-          <w:rFonts w:eastAsiaTheme="minorEastAsia"/>
-          <w:szCs w:val="24"/>
-        </w:rPr>
-        <w:t xml:space="preserve">Ezek ismeretében tárgyalhatjuk az egyenletek megoldását. </w:t>
-      </w:r>
-      <w:r>
-        <w:rPr>
-          <w:rFonts w:eastAsiaTheme="minorEastAsia"/>
-          <w:szCs w:val="24"/>
-        </w:rPr>
-        <w:t xml:space="preserve">A </w:t>
-      </w:r>
-      <w:proofErr w:type="spellStart"/>
-      <w:r>
-        <w:rPr>
-          <w:rFonts w:eastAsiaTheme="minorEastAsia"/>
-          <w:szCs w:val="24"/>
-        </w:rPr>
-        <w:t>Navier-Stokes</w:t>
-      </w:r>
-      <w:proofErr w:type="spellEnd"/>
-      <w:r>
-        <w:rPr>
-          <w:rFonts w:eastAsiaTheme="minorEastAsia"/>
-          <w:szCs w:val="24"/>
-        </w:rPr>
-        <w:t xml:space="preserve"> egyenletek folytonos </w:t>
-      </w:r>
-      <w:r>
-        <w:rPr>
-          <w:rFonts w:eastAsiaTheme="minorEastAsia"/>
-          <w:szCs w:val="24"/>
-        </w:rPr>
-        <w:t xml:space="preserve">értelmezési </w:t>
-      </w:r>
-      <w:r>
-        <w:rPr>
-          <w:rFonts w:eastAsiaTheme="minorEastAsia"/>
-          <w:szCs w:val="24"/>
-        </w:rPr>
-        <w:t xml:space="preserve">tartományon nem megoldhatóak, és számítógépen egyébként is diszkrét tartományok adhatók csak meg. Ennek értelmében az egyenletek </w:t>
-      </w:r>
-      <w:proofErr w:type="spellStart"/>
-      <w:r>
-        <w:rPr>
-          <w:rFonts w:eastAsiaTheme="minorEastAsia"/>
-          <w:szCs w:val="24"/>
-        </w:rPr>
-        <w:t>diszkretizálására</w:t>
-      </w:r>
-      <w:proofErr w:type="spellEnd"/>
-      <w:r>
-        <w:rPr>
-          <w:rFonts w:eastAsiaTheme="minorEastAsia"/>
-          <w:szCs w:val="24"/>
-        </w:rPr>
-        <w:t xml:space="preserve"> van szükség</w:t>
-      </w:r>
-      <w:r>
-        <w:rPr>
-          <w:rFonts w:eastAsiaTheme="minorEastAsia"/>
-          <w:szCs w:val="24"/>
-        </w:rPr>
-        <w:t>. Itt több lehetőség is fennáll (végeselem módszer, véges térfogat módszer). A továbbiakban a végeselem módszer lesz alkalmazva.</w:t>
-      </w:r>
-    </w:p>
-    <w:p>
-      <w:pPr>
-        <w:rPr>
-          <w:rFonts w:eastAsiaTheme="minorEastAsia"/>
-          <w:szCs w:val="24"/>
-        </w:rPr>
-      </w:pPr>
-      <w:r>
-        <w:rPr>
-          <w:rFonts w:eastAsiaTheme="minorEastAsia"/>
-          <w:szCs w:val="24"/>
-        </w:rPr>
         <w:t xml:space="preserve">Első lépésben a függvények értelmezési tartományát diszkrét részekre osztjuk fel, ami gyakorlati értelemben azt jelenti, hogy </w:t>
       </w:r>
       <w:r>
@@ -4056,7 +4096,6 @@
           <w:noProof/>
           <w:szCs w:val="24"/>
         </w:rPr>
-        <w:lastRenderedPageBreak/>
         <w:drawing>
           <wp:inline distT="0" distB="0" distL="0" distR="0" wp14:anchorId="7D68833B" wp14:editId="0CC9F4B5">
             <wp:extent cx="2924175" cy="1971675"/>
@@ -4736,6 +4775,7 @@
         <w:t xml:space="preserve"> , ahol (</w:t>
       </w:r>
       <w:proofErr w:type="spellStart"/>
+      <w:proofErr w:type="gramStart"/>
       <w:r>
         <w:rPr>
           <w:rFonts w:eastAsiaTheme="minorEastAsia"/>
@@ -4744,6 +4784,7 @@
         <w:t>i,j</w:t>
       </w:r>
       <w:proofErr w:type="spellEnd"/>
+      <w:proofErr w:type="gramEnd"/>
       <w:r>
         <w:rPr>
           <w:rFonts w:eastAsiaTheme="minorEastAsia"/>
@@ -5081,6 +5122,7 @@
               <w:rFonts w:ascii="Cambria Math" w:eastAsiaTheme="minorEastAsia" w:hAnsi="Cambria Math"/>
               <w:szCs w:val="24"/>
             </w:rPr>
+            <w:lastRenderedPageBreak/>
             <m:t xml:space="preserve">∇∙f= </m:t>
           </m:r>
           <m:f>
@@ -6853,7 +6895,6 @@
           <w:rFonts w:eastAsiaTheme="minorEastAsia"/>
           <w:szCs w:val="24"/>
         </w:rPr>
-        <w:lastRenderedPageBreak/>
         <w:t xml:space="preserve">Ezzel minden készen áll a differenciálegyenlet megoldó algoritmus felépítéséhez. </w:t>
       </w:r>
       <w:r>
@@ -7496,6 +7537,7 @@
           <w:noProof/>
           <w:szCs w:val="24"/>
         </w:rPr>
+        <w:lastRenderedPageBreak/>
         <w:drawing>
           <wp:inline distT="0" distB="0" distL="0" distR="0" wp14:anchorId="0A705692" wp14:editId="521ADCDA">
             <wp:extent cx="1705285" cy="1630680"/>
@@ -7968,7 +8010,6 @@
           <w:rFonts w:eastAsiaTheme="minorEastAsia"/>
           <w:szCs w:val="24"/>
         </w:rPr>
-        <w:lastRenderedPageBreak/>
         <w:t xml:space="preserve">Ez pedig egy lineáris egyenletrendszer </w:t>
       </w:r>
       <m:oMath>
@@ -8188,9 +8229,10 @@
           <w:noProof/>
           <w:szCs w:val="24"/>
         </w:rPr>
+        <w:lastRenderedPageBreak/>
         <w:drawing>
-          <wp:inline distT="0" distB="0" distL="0" distR="0" wp14:anchorId="3C773901" wp14:editId="11C687AC">
-            <wp:extent cx="2103120" cy="2082752"/>
+          <wp:inline distT="0" distB="0" distL="0" distR="0" wp14:anchorId="3C773901" wp14:editId="7C5D553A">
+            <wp:extent cx="1622066" cy="1606357"/>
             <wp:effectExtent l="0" t="0" r="0" b="0"/>
             <wp:docPr id="1269439429" name="Picture 1"/>
             <wp:cNvGraphicFramePr>
@@ -8212,7 +8254,7 @@
                   <pic:spPr>
                     <a:xfrm>
                       <a:off x="0" y="0"/>
-                      <a:ext cx="2124612" cy="2104036"/>
+                      <a:ext cx="1677189" cy="1660946"/>
                     </a:xfrm>
                     <a:prstGeom prst="rect">
                       <a:avLst/>
@@ -8496,7 +8538,6 @@
           <w:rFonts w:eastAsiaTheme="minorEastAsia"/>
           <w:szCs w:val="24"/>
         </w:rPr>
-        <w:lastRenderedPageBreak/>
         <w:t>A sebességre vonatkozó második egyenlet megköveteli, hogy a sebességmezőnek 0 legyen a divergenciája.</w:t>
       </w:r>
       <w:r>
@@ -8710,7 +8751,15 @@
           <w:rFonts w:eastAsiaTheme="minorEastAsia"/>
           <w:szCs w:val="24"/>
         </w:rPr>
-        <w:t>nem 0 divergenciájú vektormező lesz, a skalármező gradiense pedig később részletezett módon előállítható a nyomás mező gradienseként.</w:t>
+        <w:t xml:space="preserve">nem 0 divergenciájú vektormező lesz, a skalármező gradiense pedig később részletezett módon előállítható a nyomás mező </w:t>
+      </w:r>
+      <w:r>
+        <w:rPr>
+          <w:rFonts w:eastAsiaTheme="minorEastAsia"/>
+          <w:szCs w:val="24"/>
+        </w:rPr>
+        <w:lastRenderedPageBreak/>
+        <w:t>gradienseként.</w:t>
       </w:r>
       <w:r>
         <w:rPr>
@@ -9720,6 +9769,7 @@
           <w:rFonts w:eastAsiaTheme="minorEastAsia"/>
           <w:szCs w:val="24"/>
         </w:rPr>
+        <w:lastRenderedPageBreak/>
         <w:t xml:space="preserve">Viszont az előzőek alapján </w:t>
       </w:r>
       <m:oMath>
@@ -10389,7 +10439,6 @@
           <w:noProof/>
           <w:szCs w:val="24"/>
         </w:rPr>
-        <w:lastRenderedPageBreak/>
         <w:drawing>
           <wp:inline distT="0" distB="0" distL="0" distR="0" wp14:anchorId="06CC7BB8" wp14:editId="6DB2F77D">
             <wp:extent cx="2190613" cy="2057400"/>
@@ -10524,6 +10573,7 @@
           <w:rFonts w:eastAsiaTheme="minorEastAsia"/>
           <w:szCs w:val="24"/>
         </w:rPr>
+        <w:lastRenderedPageBreak/>
         <w:t xml:space="preserve">Mindez azt jelenti, hogy az adott cella megnevezett szomszéd cellái közül melyik cella perem cella, és melyik nem. Tehát a bal felső esetében a bal és </w:t>
       </w:r>
       <w:r>
@@ -10674,7 +10724,6 @@
           <w:rFonts w:eastAsiaTheme="minorEastAsia"/>
           <w:szCs w:val="24"/>
         </w:rPr>
-        <w:lastRenderedPageBreak/>
         <w:t>Elsőként a Neumann peremfeltétel</w:t>
       </w:r>
       <w:r>
@@ -10869,17 +10918,7 @@
                   <w:rFonts w:ascii="Cambria Math" w:eastAsiaTheme="minorEastAsia" w:hAnsi="Cambria Math"/>
                   <w:szCs w:val="24"/>
                 </w:rPr>
-                <m:t>0</m:t>
-              </m:r>
-              <m:r>
-                <m:rPr>
-                  <m:sty m:val="p"/>
-                </m:rPr>
-                <w:rPr>
-                  <w:rFonts w:ascii="Cambria Math" w:eastAsiaTheme="minorEastAsia" w:hAnsi="Cambria Math"/>
-                  <w:szCs w:val="24"/>
-                </w:rPr>
-                <m:t>,j</m:t>
+                <m:t>0,j</m:t>
               </m:r>
             </m:sub>
           </m:sSub>
@@ -10923,17 +10962,7 @@
                   <w:rFonts w:ascii="Cambria Math" w:eastAsiaTheme="minorEastAsia" w:hAnsi="Cambria Math"/>
                   <w:szCs w:val="24"/>
                 </w:rPr>
-                <m:t>i</m:t>
-              </m:r>
-              <m:r>
-                <m:rPr>
-                  <m:sty m:val="p"/>
-                </m:rPr>
-                <w:rPr>
-                  <w:rFonts w:ascii="Cambria Math" w:eastAsiaTheme="minorEastAsia" w:hAnsi="Cambria Math"/>
-                  <w:szCs w:val="24"/>
-                </w:rPr>
-                <m:t>,j</m:t>
+                <m:t>i,j</m:t>
               </m:r>
             </m:sub>
           </m:sSub>
@@ -11155,7 +11184,15 @@
           <w:rFonts w:eastAsiaTheme="minorEastAsia"/>
           <w:szCs w:val="24"/>
         </w:rPr>
-        <w:t xml:space="preserve"> cella átlaga lesz 0, mivel alapvetően a </w:t>
+        <w:t xml:space="preserve"> </w:t>
+      </w:r>
+      <w:r>
+        <w:rPr>
+          <w:rFonts w:eastAsiaTheme="minorEastAsia"/>
+          <w:szCs w:val="24"/>
+        </w:rPr>
+        <w:lastRenderedPageBreak/>
+        <w:t xml:space="preserve">cella átlaga lesz 0, mivel alapvetően a </w:t>
       </w:r>
       <w:r>
         <w:rPr>
@@ -11699,15 +11736,7 @@
           <w:rFonts w:eastAsiaTheme="minorEastAsia"/>
           <w:szCs w:val="24"/>
         </w:rPr>
-        <w:t xml:space="preserve"> Ellenben a gyakorlatban látható, hogy egyrészt ez a szimulált anyag peremeken való átszivárgásához vezetne, másrészt pedig a belső peremek </w:t>
-      </w:r>
-      <w:r>
-        <w:rPr>
-          <w:rFonts w:eastAsiaTheme="minorEastAsia"/>
-          <w:szCs w:val="24"/>
-        </w:rPr>
-        <w:lastRenderedPageBreak/>
-        <w:t xml:space="preserve">osztályozásának egyértelműségét elrontaná. Ezen megfontolásból az előbb leírt belső peremekre a peremfeltétel számítása szintén nem definiált. </w:t>
+        <w:t xml:space="preserve"> Ellenben a gyakorlatban látható, hogy egyrészt ez a szimulált anyag peremeken való átszivárgásához vezetne, másrészt pedig a belső peremek osztályozásának egyértelműségét elrontaná. Ezen megfontolásból az előbb leírt belső peremekre a peremfeltétel számítása szintén nem definiált. </w:t>
       </w:r>
       <w:r>
         <w:rPr>
@@ -11945,26 +11974,32 @@
     </w:p>
     <w:p>
       <w:pPr>
-        <w:rPr>
-          <w:rFonts w:eastAsiaTheme="minorEastAsia"/>
-          <w:szCs w:val="24"/>
-        </w:rPr>
-      </w:pPr>
-      <m:oMathPara>
-        <m:oMath>
-          <m:r>
-            <m:rPr>
-              <m:scr m:val="double-struck"/>
-              <m:sty m:val="p"/>
-            </m:rPr>
-            <w:rPr>
-              <w:rFonts w:ascii="Cambria Math" w:eastAsiaTheme="minorEastAsia" w:hAnsi="Cambria Math"/>
-              <w:szCs w:val="24"/>
-            </w:rPr>
-            <m:t>S=P∘A∘D∘F</m:t>
-          </m:r>
-        </m:oMath>
-      </m:oMathPara>
+        <w:jc w:val="center"/>
+        <w:rPr>
+          <w:rFonts w:eastAsiaTheme="minorEastAsia"/>
+          <w:szCs w:val="24"/>
+        </w:rPr>
+      </w:pPr>
+      <m:oMath>
+        <m:r>
+          <m:rPr>
+            <m:scr m:val="double-struck"/>
+            <m:sty m:val="p"/>
+          </m:rPr>
+          <w:rPr>
+            <w:rFonts w:ascii="Cambria Math" w:eastAsiaTheme="minorEastAsia" w:hAnsi="Cambria Math"/>
+            <w:szCs w:val="24"/>
+          </w:rPr>
+          <m:t>S=P∘A∘D∘F</m:t>
+        </m:r>
+      </m:oMath>
+      <w:r>
+        <w:rPr>
+          <w:rFonts w:eastAsiaTheme="minorEastAsia"/>
+          <w:szCs w:val="24"/>
+        </w:rPr>
+        <w:br w:type="page"/>
+      </w:r>
     </w:p>
     <w:p>
       <w:pPr>
@@ -11973,11 +12008,12 @@
           <w:rFonts w:eastAsiaTheme="minorEastAsia"/>
         </w:rPr>
       </w:pPr>
-      <w:bookmarkStart w:id="2" w:name="_Toc165558975"/>
-      <w:r>
-        <w:rPr>
-          <w:rFonts w:eastAsiaTheme="minorEastAsia"/>
-        </w:rPr>
+      <w:bookmarkStart w:id="2" w:name="_Toc166351352"/>
+      <w:r>
+        <w:rPr>
+          <w:rFonts w:eastAsiaTheme="minorEastAsia"/>
+        </w:rPr>
+        <w:lastRenderedPageBreak/>
         <w:t>Felhasználói dokumentáció</w:t>
       </w:r>
       <w:bookmarkEnd w:id="2"/>
@@ -12117,7 +12153,6 @@
     </w:p>
     <w:p>
       <w:r>
-        <w:lastRenderedPageBreak/>
         <w:t>A szerkesztő</w:t>
       </w:r>
       <w:r>
@@ -12133,14 +12168,11 @@
         <w:jc w:val="center"/>
       </w:pPr>
       <w:r>
-        <w:rPr>
-          <w:noProof/>
-        </w:rPr>
         <w:drawing>
-          <wp:inline distT="0" distB="0" distL="0" distR="0" wp14:anchorId="02BD91EC" wp14:editId="591C2BF7">
-            <wp:extent cx="5760720" cy="3228975"/>
-            <wp:effectExtent l="0" t="0" r="0" b="9525"/>
-            <wp:docPr id="1436838658" name="Picture 1" descr="A black and white rectangular object&#10;&#10;Description automatically generated"/>
+          <wp:inline distT="0" distB="0" distL="0" distR="0" wp14:anchorId="09598723" wp14:editId="075CFF5C">
+            <wp:extent cx="5072933" cy="2846815"/>
+            <wp:effectExtent l="0" t="0" r="0" b="0"/>
+            <wp:docPr id="1236857522" name="Picture 1" descr="A white rectangular object with black lines&#10;&#10;Description automatically generated"/>
             <wp:cNvGraphicFramePr>
               <a:graphicFrameLocks xmlns:a="http://schemas.openxmlformats.org/drawingml/2006/main" noChangeAspect="1"/>
             </wp:cNvGraphicFramePr>
@@ -12148,7 +12180,7 @@
               <a:graphicData uri="http://schemas.openxmlformats.org/drawingml/2006/picture">
                 <pic:pic xmlns:pic="http://schemas.openxmlformats.org/drawingml/2006/picture">
                   <pic:nvPicPr>
-                    <pic:cNvPr id="1436838658" name="Picture 1" descr="A black and white rectangular object&#10;&#10;Description automatically generated"/>
+                    <pic:cNvPr id="1236857522" name="Picture 1" descr="A white rectangular object with black lines&#10;&#10;Description automatically generated"/>
                     <pic:cNvPicPr/>
                   </pic:nvPicPr>
                   <pic:blipFill>
@@ -12160,7 +12192,7 @@
                   <pic:spPr>
                     <a:xfrm>
                       <a:off x="0" y="0"/>
-                      <a:ext cx="5760720" cy="3228975"/>
+                      <a:ext cx="5080161" cy="2850871"/>
                     </a:xfrm>
                     <a:prstGeom prst="rect">
                       <a:avLst/>
@@ -12202,6 +12234,7 @@
     </w:p>
     <w:p>
       <w:r>
+        <w:lastRenderedPageBreak/>
         <w:t>A szerkesztő</w:t>
       </w:r>
       <w:r>
@@ -12242,7 +12275,6 @@
     </w:p>
     <w:p>
       <w:r>
-        <w:lastRenderedPageBreak/>
         <w:t xml:space="preserve">Ezen kívül a színezés feltétele még, hogy a színezni kívánt négyzet minden pixele a külső falakon belül legyen. Tehát nem lehet például a falakra és a jobb, illetve alsó fal melletti </w:t>
       </w:r>
       <w:r>
@@ -12339,6 +12371,7 @@
         </w:numPr>
       </w:pPr>
       <w:r>
+        <w:lastRenderedPageBreak/>
         <w:t>A „</w:t>
       </w:r>
       <w:proofErr w:type="spellStart"/>
@@ -12417,7 +12450,6 @@
         </w:numPr>
       </w:pPr>
       <w:r>
-        <w:lastRenderedPageBreak/>
         <w:t>A „</w:t>
       </w:r>
       <w:proofErr w:type="spellStart"/>
@@ -12472,7 +12504,11 @@
         <w:t xml:space="preserve">” csúszka állításával szabályozható a szimulációs felület mérete, tehát a felbontása. A felbontás értéke a csúszka felett látható egész szám. Ezen érték megadja, hogy mennyi pixel legyen az oldalhossza a szimulációs felületnek. A csúszka állításával dinamikusan változik a mérettel együtt a pixelek nagysága. Állításkor újra generálódik az egész felület, tehát az eddig rajzolt falak </w:t>
       </w:r>
       <w:r>
-        <w:t>állításkor eltűnnek, és az egész felület fehér lesz. Fontos megjegyezni, hogy a felbontás nagy értékre állítása drasztikusan növeli a</w:t>
+        <w:t xml:space="preserve">állításkor eltűnnek, és az egész felület fehér </w:t>
+      </w:r>
+      <w:r>
+        <w:lastRenderedPageBreak/>
+        <w:t>lesz. Fontos megjegyezni, hogy a felbontás nagy értékre állítása drasztikusan növeli a</w:t>
       </w:r>
       <w:r>
         <w:t xml:space="preserve"> műveletigényt</w:t>
@@ -12549,11 +12585,7 @@
       </w:r>
       <w:proofErr w:type="spellEnd"/>
       <w:r>
-        <w:t xml:space="preserve">” legördülő listával kiválasztható a szimulálni kívánt anyag halmazállapota. Ez két értéket vehet fel: folyékony, illetve gáz. A két érték között a </w:t>
-      </w:r>
-      <w:r>
-        <w:lastRenderedPageBreak/>
-        <w:t xml:space="preserve">szimuláció során a megjelenítésben van különbség. Folyékony halmazállapot esetén a matematika bevezetésben tárgyalt diffúzió is hat az anyagra, gáz esetén pedig </w:t>
+        <w:t xml:space="preserve">” legördülő listával kiválasztható a szimulálni kívánt anyag halmazállapota. Ez két értéket vehet fel: folyékony, illetve gáz. A két érték között a szimuláció során a megjelenítésben van különbség. Folyékony halmazállapot esetén a matematika bevezetésben tárgyalt diffúzió is hat az anyagra, gáz esetén pedig </w:t>
       </w:r>
       <w:r>
         <w:t>nem.</w:t>
@@ -12697,14 +12729,12 @@
         <w:jc w:val="center"/>
       </w:pPr>
       <w:r>
-        <w:rPr>
-          <w:noProof/>
-        </w:rPr>
+        <w:lastRenderedPageBreak/>
         <w:drawing>
-          <wp:inline distT="0" distB="0" distL="0" distR="0" wp14:anchorId="15010587" wp14:editId="71763D9F">
-            <wp:extent cx="5760720" cy="3225800"/>
+          <wp:inline distT="0" distB="0" distL="0" distR="0" wp14:anchorId="3602E80F" wp14:editId="33CBB57A">
+            <wp:extent cx="5760720" cy="3242945"/>
             <wp:effectExtent l="0" t="0" r="0" b="0"/>
-            <wp:docPr id="1648346926" name="Picture 1" descr="A screen shot of a computer screen&#10;&#10;Description automatically generated"/>
+            <wp:docPr id="1980314636" name="Picture 1" descr="A screen shot of a white board&#10;&#10;Description automatically generated"/>
             <wp:cNvGraphicFramePr>
               <a:graphicFrameLocks xmlns:a="http://schemas.openxmlformats.org/drawingml/2006/main" noChangeAspect="1"/>
             </wp:cNvGraphicFramePr>
@@ -12712,7 +12742,7 @@
               <a:graphicData uri="http://schemas.openxmlformats.org/drawingml/2006/picture">
                 <pic:pic xmlns:pic="http://schemas.openxmlformats.org/drawingml/2006/picture">
                   <pic:nvPicPr>
-                    <pic:cNvPr id="1648346926" name="Picture 1" descr="A screen shot of a computer screen&#10;&#10;Description automatically generated"/>
+                    <pic:cNvPr id="1980314636" name="Picture 1" descr="A screen shot of a white board&#10;&#10;Description automatically generated"/>
                     <pic:cNvPicPr/>
                   </pic:nvPicPr>
                   <pic:blipFill>
@@ -12724,7 +12754,7 @@
                   <pic:spPr>
                     <a:xfrm>
                       <a:off x="0" y="0"/>
-                      <a:ext cx="5760720" cy="3225800"/>
+                      <a:ext cx="5760720" cy="3242945"/>
                     </a:xfrm>
                     <a:prstGeom prst="rect">
                       <a:avLst/>
@@ -12787,7 +12817,6 @@
         </w:numPr>
       </w:pPr>
       <w:r>
-        <w:lastRenderedPageBreak/>
         <w:t>A „</w:t>
       </w:r>
       <w:proofErr w:type="spellStart"/>
@@ -12897,6 +12926,7 @@
         </w:numPr>
       </w:pPr>
       <w:r>
+        <w:lastRenderedPageBreak/>
         <w:t>Bekapcsolt állapotban ellenben a felhasználó a szimulációs felület egy pontjára kattintva a szimulációs térben lévő anyagot mozgatni tudja. Ez úgy valósul meg, hogy az egeret lenyomva tartva az egér mozgásának az irányába fog elmozdulni az anyag. Ezen kívül bekapcsolt állapotban piros színnel megjelenik az egér pozíciója a felhasználói felületen. Ez segíti a felhasználót abban, hogy láthassa egyrészt az egér pozícióját, másrészt a kiválasztott eszközt.</w:t>
       </w:r>
     </w:p>
@@ -12942,11 +12972,16 @@
       <w:r>
         <w:t>. Ez azt jelenti, hogy például a „</w:t>
       </w:r>
+      <w:proofErr w:type="gramStart"/>
       <w:r>
         <w:t>POINT</w:t>
       </w:r>
       <w:r>
-        <w:t xml:space="preserve">”-ot kiválasztva </w:t>
+        <w:t>”-</w:t>
+      </w:r>
+      <w:proofErr w:type="gramEnd"/>
+      <w:r>
+        <w:t xml:space="preserve">ot kiválasztva </w:t>
       </w:r>
       <w:r>
         <w:t>egy darab piros pixel</w:t>
@@ -12976,7 +13011,6 @@
         </w:numPr>
       </w:pPr>
       <w:r>
-        <w:lastRenderedPageBreak/>
         <w:t xml:space="preserve">A „Back </w:t>
       </w:r>
       <w:proofErr w:type="spellStart"/>
@@ -13008,10 +13042,11 @@
         <w:rPr>
           <w:noProof/>
         </w:rPr>
+        <w:lastRenderedPageBreak/>
         <w:drawing>
-          <wp:inline distT="0" distB="0" distL="0" distR="0" wp14:anchorId="44A94F57" wp14:editId="5E588A91">
-            <wp:extent cx="4708459" cy="7028953"/>
-            <wp:effectExtent l="0" t="0" r="0" b="635"/>
+          <wp:inline distT="0" distB="0" distL="0" distR="0" wp14:anchorId="44A94F57" wp14:editId="5DBEB044">
+            <wp:extent cx="5518205" cy="8237770"/>
+            <wp:effectExtent l="0" t="0" r="6350" b="0"/>
             <wp:docPr id="849556573" name="Picture 11"/>
             <wp:cNvGraphicFramePr>
               <a:graphicFrameLocks xmlns:a="http://schemas.openxmlformats.org/drawingml/2006/main" noChangeAspect="1"/>
@@ -13038,7 +13073,7 @@
                   <pic:spPr>
                     <a:xfrm>
                       <a:off x="0" y="0"/>
-                      <a:ext cx="4713101" cy="7035882"/>
+                      <a:ext cx="5545358" cy="8278305"/>
                     </a:xfrm>
                     <a:prstGeom prst="rect">
                       <a:avLst/>
@@ -13080,9 +13115,18 @@
     </w:p>
     <w:p>
       <w:pPr>
+        <w:spacing w:line="259" w:lineRule="auto"/>
+        <w:jc w:val="left"/>
+      </w:pPr>
+      <w:r>
+        <w:br w:type="page"/>
+      </w:r>
+    </w:p>
+    <w:p>
+      <w:pPr>
         <w:pStyle w:val="Heading1"/>
       </w:pPr>
-      <w:bookmarkStart w:id="3" w:name="_Toc165558976"/>
+      <w:bookmarkStart w:id="3" w:name="_Toc166351353"/>
       <w:r>
         <w:lastRenderedPageBreak/>
         <w:t>Fejlesztői dokumentáció</w:t>
@@ -13126,12 +13170,10 @@
       </w:r>
       <w:proofErr w:type="spellEnd"/>
       <w:r>
-        <w:t xml:space="preserve"> 2022.3.10f1 programok segítségével készült. Ezen programok telepítése szükséges lesz a fejlesztéshez. A telepítés menete a következő:</w:t>
-      </w:r>
-    </w:p>
-    <w:p>
-      <w:r>
-        <w:t xml:space="preserve">Microsoft Visual </w:t>
+        <w:t xml:space="preserve"> 2022.3.10f1 programok segítségével készült. Ezen programok telepítése szükséges lesz a fejlesztéshez. </w:t>
+      </w:r>
+      <w:r>
+        <w:t xml:space="preserve">Először telepítsük a Microsoft Visual </w:t>
       </w:r>
       <w:proofErr w:type="spellStart"/>
       <w:r>
@@ -13139,18 +13181,8 @@
       </w:r>
       <w:proofErr w:type="spellEnd"/>
       <w:r>
-        <w:t xml:space="preserve"> 2022 telepítése a következő linken érhető el:</w:t>
-      </w:r>
-    </w:p>
-    <w:p>
-      <w:hyperlink r:id="rId18" w:history="1">
-        <w:r>
-          <w:rPr>
-            <w:rStyle w:val="Hyperlink"/>
-          </w:rPr>
-          <w:t>https://learn.microsoft.com/en-us/visualstudio/install/install-visual-studio?view=vs-2022</w:t>
-        </w:r>
-      </w:hyperlink>
+        <w:t xml:space="preserve"> 2022-t az irodalomjegyzékben található link segítségével.</w:t>
+      </w:r>
     </w:p>
     <w:p>
       <w:r>
@@ -13231,7 +13263,7 @@
                     <pic:cNvPicPr/>
                   </pic:nvPicPr>
                   <pic:blipFill>
-                    <a:blip r:embed="rId19"/>
+                    <a:blip r:embed="rId18"/>
                     <a:stretch>
                       <a:fillRect/>
                     </a:stretch>
@@ -13329,19 +13361,19 @@
       </w:r>
       <w:proofErr w:type="spellEnd"/>
       <w:r>
-        <w:t xml:space="preserve"> telepítésére lesz szükség, ami a következő linkről elérhető:</w:t>
-      </w:r>
-      <w:r>
-        <w:t xml:space="preserve"> </w:t>
-      </w:r>
-      <w:hyperlink r:id="rId20" w:history="1">
-        <w:r>
-          <w:rPr>
-            <w:rStyle w:val="Hyperlink"/>
-          </w:rPr>
-          <w:t>https://unity.com/unity-hub</w:t>
-        </w:r>
-      </w:hyperlink>
+        <w:t xml:space="preserve"> telepítésére lesz szükség,</w:t>
+      </w:r>
+      <w:r>
+        <w:t xml:space="preserve"> amely a Visual </w:t>
+      </w:r>
+      <w:proofErr w:type="spellStart"/>
+      <w:r>
+        <w:t>Studio</w:t>
+      </w:r>
+      <w:proofErr w:type="spellEnd"/>
+      <w:r>
+        <w:t>-hoz hasonlóan az irodalomjegyzékben megtalálható link segítségével megtehető.</w:t>
+      </w:r>
     </w:p>
     <w:p>
       <w:r>
@@ -13445,7 +13477,7 @@
                     <pic:cNvPicPr/>
                   </pic:nvPicPr>
                   <pic:blipFill>
-                    <a:blip r:embed="rId21"/>
+                    <a:blip r:embed="rId19"/>
                     <a:stretch>
                       <a:fillRect/>
                     </a:stretch>
@@ -13660,7 +13692,7 @@
                     <pic:cNvPicPr/>
                   </pic:nvPicPr>
                   <pic:blipFill>
-                    <a:blip r:embed="rId22"/>
+                    <a:blip r:embed="rId20"/>
                     <a:stretch>
                       <a:fillRect/>
                     </a:stretch>
@@ -13805,8 +13837,13 @@
         <w:t xml:space="preserve">” opciót választva és az alábbi linket bemásolva tudjuk telepíteni a szükséges bővítményt: </w:t>
       </w:r>
       <w:proofErr w:type="spellStart"/>
-      <w:r>
-        <w:t>com.unity.nuget.newtonsoft-json</w:t>
+      <w:proofErr w:type="gramStart"/>
+      <w:r>
+        <w:t>com.unity</w:t>
+      </w:r>
+      <w:proofErr w:type="gramEnd"/>
+      <w:r>
+        <w:t>.nuget.newtonsoft-json</w:t>
       </w:r>
       <w:proofErr w:type="spellEnd"/>
     </w:p>
@@ -13835,7 +13872,7 @@
                     <pic:cNvPicPr/>
                   </pic:nvPicPr>
                   <pic:blipFill>
-                    <a:blip r:embed="rId23"/>
+                    <a:blip r:embed="rId21"/>
                     <a:stretch>
                       <a:fillRect/>
                     </a:stretch>
@@ -14079,7 +14116,7 @@
         <mc:AlternateContent>
           <mc:Choice Requires="wps">
             <w:drawing>
-              <wp:anchor distT="0" distB="0" distL="114300" distR="114300" simplePos="0" relativeHeight="251665408" behindDoc="0" locked="0" layoutInCell="1" allowOverlap="1" wp14:anchorId="7961E1A0" wp14:editId="7DB34EF7">
+              <wp:anchor distT="0" distB="0" distL="114300" distR="114300" simplePos="0" relativeHeight="251665408" behindDoc="0" locked="0" layoutInCell="1" allowOverlap="1" wp14:anchorId="7961E1A0" wp14:editId="0980FF91">
                 <wp:simplePos x="0" y="0"/>
                 <wp:positionH relativeFrom="column">
                   <wp:posOffset>357505</wp:posOffset>
@@ -14152,15 +14189,7 @@
                               <w:fldChar w:fldCharType="end"/>
                             </w:r>
                             <w:r>
-                              <w:t xml:space="preserve">. ábra: </w:t>
-                            </w:r>
-                            <w:proofErr w:type="spellStart"/>
-                            <w:r>
-                              <w:t>Unity</w:t>
-                            </w:r>
-                            <w:proofErr w:type="spellEnd"/>
-                            <w:r>
-                              <w:t xml:space="preserve"> hierarchia ablak</w:t>
+                              <w:t>. ábra: Unity hierarchia ablak</w:t>
                             </w:r>
                           </w:p>
                         </w:txbxContent>
@@ -14225,15 +14254,7 @@
                         <w:fldChar w:fldCharType="end"/>
                       </w:r>
                       <w:r>
-                        <w:t xml:space="preserve">. ábra: </w:t>
-                      </w:r>
-                      <w:proofErr w:type="spellStart"/>
-                      <w:r>
-                        <w:t>Unity</w:t>
-                      </w:r>
-                      <w:proofErr w:type="spellEnd"/>
-                      <w:r>
-                        <w:t xml:space="preserve"> hierarchia ablak</w:t>
+                        <w:t>. ábra: Unity hierarchia ablak</w:t>
                       </w:r>
                     </w:p>
                   </w:txbxContent>
@@ -14249,7 +14270,7 @@
           <w:noProof/>
         </w:rPr>
         <w:drawing>
-          <wp:anchor distT="0" distB="0" distL="114300" distR="114300" simplePos="0" relativeHeight="251663360" behindDoc="0" locked="0" layoutInCell="1" allowOverlap="1" wp14:anchorId="7BDFCD2F" wp14:editId="318FE48F">
+          <wp:anchor distT="0" distB="0" distL="114300" distR="114300" simplePos="0" relativeHeight="251663360" behindDoc="0" locked="0" layoutInCell="1" allowOverlap="1" wp14:anchorId="7BDFCD2F" wp14:editId="4C46B759">
             <wp:simplePos x="0" y="0"/>
             <wp:positionH relativeFrom="margin">
               <wp:posOffset>357560</wp:posOffset>
@@ -14272,7 +14293,7 @@
                     <pic:cNvPicPr/>
                   </pic:nvPicPr>
                   <pic:blipFill>
-                    <a:blip r:embed="rId24">
+                    <a:blip r:embed="rId22">
                       <a:extLst>
                         <a:ext uri="{28A0092B-C50C-407E-A947-70E740481C1C}">
                           <a14:useLocalDpi xmlns:a14="http://schemas.microsoft.com/office/drawing/2010/main" val="0"/>
@@ -14295,6 +14316,12 @@
                 </pic:pic>
               </a:graphicData>
             </a:graphic>
+            <wp14:sizeRelH relativeFrom="margin">
+              <wp14:pctWidth>0</wp14:pctWidth>
+            </wp14:sizeRelH>
+            <wp14:sizeRelV relativeFrom="margin">
+              <wp14:pctHeight>0</wp14:pctHeight>
+            </wp14:sizeRelV>
           </wp:anchor>
         </w:drawing>
       </w:r>
@@ -14305,7 +14332,7 @@
         <mc:AlternateContent>
           <mc:Choice Requires="wps">
             <w:drawing>
-              <wp:anchor distT="0" distB="0" distL="114300" distR="114300" simplePos="0" relativeHeight="251667456" behindDoc="0" locked="0" layoutInCell="1" allowOverlap="1" wp14:anchorId="592A5C55" wp14:editId="5732CC88">
+              <wp:anchor distT="0" distB="0" distL="114300" distR="114300" simplePos="0" relativeHeight="251667456" behindDoc="0" locked="0" layoutInCell="1" allowOverlap="1" wp14:anchorId="592A5C55" wp14:editId="24725422">
                 <wp:simplePos x="0" y="0"/>
                 <wp:positionH relativeFrom="column">
                   <wp:posOffset>3395980</wp:posOffset>
@@ -14378,23 +14405,7 @@
                               <w:fldChar w:fldCharType="end"/>
                             </w:r>
                             <w:r>
-                              <w:t xml:space="preserve">. ábra: </w:t>
-                            </w:r>
-                            <w:proofErr w:type="spellStart"/>
-                            <w:r>
-                              <w:t>Unity</w:t>
-                            </w:r>
-                            <w:proofErr w:type="spellEnd"/>
-                            <w:r>
-                              <w:t xml:space="preserve"> </w:t>
-                            </w:r>
-                            <w:proofErr w:type="spellStart"/>
-                            <w:r>
-                              <w:t>inspector</w:t>
-                            </w:r>
-                            <w:proofErr w:type="spellEnd"/>
-                            <w:r>
-                              <w:t xml:space="preserve"> ablak</w:t>
+                              <w:t>. ábra: Unity inspector ablak</w:t>
                             </w:r>
                           </w:p>
                         </w:txbxContent>
@@ -14455,23 +14466,7 @@
                         <w:fldChar w:fldCharType="end"/>
                       </w:r>
                       <w:r>
-                        <w:t xml:space="preserve">. ábra: </w:t>
-                      </w:r>
-                      <w:proofErr w:type="spellStart"/>
-                      <w:r>
-                        <w:t>Unity</w:t>
-                      </w:r>
-                      <w:proofErr w:type="spellEnd"/>
-                      <w:r>
-                        <w:t xml:space="preserve"> </w:t>
-                      </w:r>
-                      <w:proofErr w:type="spellStart"/>
-                      <w:r>
-                        <w:t>inspector</w:t>
-                      </w:r>
-                      <w:proofErr w:type="spellEnd"/>
-                      <w:r>
-                        <w:t xml:space="preserve"> ablak</w:t>
+                        <w:t>. ábra: Unity inspector ablak</w:t>
                       </w:r>
                     </w:p>
                   </w:txbxContent>
@@ -14487,7 +14482,7 @@
           <w:noProof/>
         </w:rPr>
         <w:drawing>
-          <wp:anchor distT="0" distB="0" distL="114300" distR="114300" simplePos="0" relativeHeight="251662336" behindDoc="0" locked="0" layoutInCell="1" allowOverlap="1" wp14:anchorId="5F1A4E1D" wp14:editId="1D3564A7">
+          <wp:anchor distT="0" distB="0" distL="114300" distR="114300" simplePos="0" relativeHeight="251662336" behindDoc="0" locked="0" layoutInCell="1" allowOverlap="1" wp14:anchorId="5F1A4E1D" wp14:editId="29D1AA85">
             <wp:simplePos x="0" y="0"/>
             <wp:positionH relativeFrom="margin">
               <wp:posOffset>3396118</wp:posOffset>
@@ -14510,7 +14505,7 @@
                     <pic:cNvPicPr/>
                   </pic:nvPicPr>
                   <pic:blipFill>
-                    <a:blip r:embed="rId25">
+                    <a:blip r:embed="rId23">
                       <a:extLst>
                         <a:ext uri="{28A0092B-C50C-407E-A947-70E740481C1C}">
                           <a14:useLocalDpi xmlns:a14="http://schemas.microsoft.com/office/drawing/2010/main" val="0"/>
@@ -14533,6 +14528,12 @@
                 </pic:pic>
               </a:graphicData>
             </a:graphic>
+            <wp14:sizeRelH relativeFrom="margin">
+              <wp14:pctWidth>0</wp14:pctWidth>
+            </wp14:sizeRelH>
+            <wp14:sizeRelV relativeFrom="margin">
+              <wp14:pctHeight>0</wp14:pctHeight>
+            </wp14:sizeRelV>
           </wp:anchor>
         </w:drawing>
       </w:r>
@@ -14948,7 +14949,7 @@
                     <pic:cNvPicPr/>
                   </pic:nvPicPr>
                   <pic:blipFill>
-                    <a:blip r:embed="rId26">
+                    <a:blip r:embed="rId24">
                       <a:extLst>
                         <a:ext uri="{28A0092B-C50C-407E-A947-70E740481C1C}">
                           <a14:useLocalDpi xmlns:a14="http://schemas.microsoft.com/office/drawing/2010/main" val="0"/>
@@ -15154,9 +15155,9 @@
         </w:rPr>
         <w:lastRenderedPageBreak/>
         <w:drawing>
-          <wp:inline distT="0" distB="0" distL="0" distR="0" wp14:anchorId="7E493003" wp14:editId="412EAC4C">
-            <wp:extent cx="4890135" cy="8892540"/>
-            <wp:effectExtent l="0" t="0" r="5715" b="3810"/>
+          <wp:inline distT="0" distB="0" distL="0" distR="0" wp14:anchorId="7E493003" wp14:editId="56739484">
+            <wp:extent cx="4704849" cy="8555604"/>
+            <wp:effectExtent l="0" t="0" r="635" b="0"/>
             <wp:docPr id="1552433453" name="Picture 2"/>
             <wp:cNvGraphicFramePr>
               <a:graphicFrameLocks xmlns:a="http://schemas.openxmlformats.org/drawingml/2006/main" noChangeAspect="1"/>
@@ -15169,7 +15170,7 @@
                     <pic:cNvPicPr/>
                   </pic:nvPicPr>
                   <pic:blipFill>
-                    <a:blip r:embed="rId27">
+                    <a:blip r:embed="rId25">
                       <a:extLst>
                         <a:ext uri="{28A0092B-C50C-407E-A947-70E740481C1C}">
                           <a14:useLocalDpi xmlns:a14="http://schemas.microsoft.com/office/drawing/2010/main" val="0"/>
@@ -15183,7 +15184,7 @@
                   <pic:spPr>
                     <a:xfrm>
                       <a:off x="0" y="0"/>
-                      <a:ext cx="4890135" cy="8892540"/>
+                      <a:ext cx="4716445" cy="8576691"/>
                     </a:xfrm>
                     <a:prstGeom prst="rect">
                       <a:avLst/>
@@ -15202,38 +15203,38 @@
         <w:jc w:val="center"/>
       </w:pPr>
       <w:r>
+        <w:fldChar w:fldCharType="begin"/>
+      </w:r>
+      <w:r>
+        <w:instrText xml:space="preserve"> SEQ ábra \* ARABIC </w:instrText>
+      </w:r>
+      <w:r>
+        <w:fldChar w:fldCharType="separate"/>
+      </w:r>
+      <w:r>
+        <w:rPr>
+          <w:noProof/>
+        </w:rPr>
+        <w:t>17</w:t>
+      </w:r>
+      <w:r>
+        <w:fldChar w:fldCharType="end"/>
+      </w:r>
+      <w:r>
+        <w:t xml:space="preserve">. ábra: </w:t>
+      </w:r>
+      <w:proofErr w:type="spellStart"/>
+      <w:r>
+        <w:t>EditorScript</w:t>
+      </w:r>
+      <w:proofErr w:type="spellEnd"/>
+      <w:r>
+        <w:t xml:space="preserve"> osztály</w:t>
+      </w:r>
+    </w:p>
+    <w:p>
+      <w:r>
         <w:lastRenderedPageBreak/>
-        <w:fldChar w:fldCharType="begin"/>
-      </w:r>
-      <w:r>
-        <w:instrText xml:space="preserve"> SEQ ábra \* ARABIC </w:instrText>
-      </w:r>
-      <w:r>
-        <w:fldChar w:fldCharType="separate"/>
-      </w:r>
-      <w:r>
-        <w:rPr>
-          <w:noProof/>
-        </w:rPr>
-        <w:t>17</w:t>
-      </w:r>
-      <w:r>
-        <w:fldChar w:fldCharType="end"/>
-      </w:r>
-      <w:r>
-        <w:t xml:space="preserve">. ábra: </w:t>
-      </w:r>
-      <w:proofErr w:type="spellStart"/>
-      <w:r>
-        <w:t>EditorScript</w:t>
-      </w:r>
-      <w:proofErr w:type="spellEnd"/>
-      <w:r>
-        <w:t xml:space="preserve"> osztály</w:t>
-      </w:r>
-    </w:p>
-    <w:p>
-      <w:r>
         <w:t xml:space="preserve">A felhasználói felületen található még ezen kívül </w:t>
       </w:r>
       <w:r>
@@ -15345,7 +15346,7 @@
                     <pic:cNvPicPr/>
                   </pic:nvPicPr>
                   <pic:blipFill>
-                    <a:blip r:embed="rId28">
+                    <a:blip r:embed="rId26">
                       <a:extLst>
                         <a:ext uri="{28A0092B-C50C-407E-A947-70E740481C1C}">
                           <a14:useLocalDpi xmlns:a14="http://schemas.microsoft.com/office/drawing/2010/main" val="0"/>
@@ -15507,6 +15508,7 @@
         <w:t>” kivétel akkor kerül kiváltásra, ha nem volt sikeres a sugárkibocsátás, tehát ha a felhasználó a kurzorával nem valamelyik „</w:t>
       </w:r>
       <w:proofErr w:type="spellStart"/>
+      <w:proofErr w:type="gramStart"/>
       <w:r>
         <w:t>Quad</w:t>
       </w:r>
@@ -15515,6 +15517,7 @@
         <w:t>”-</w:t>
       </w:r>
       <w:proofErr w:type="spellStart"/>
+      <w:proofErr w:type="gramEnd"/>
       <w:r>
         <w:t>ra</w:t>
       </w:r>
@@ -15543,6 +15546,7 @@
         <w:t>” kivétel abban az esetben kerül kiváltásra, ha a felhasználó ugyan a „</w:t>
       </w:r>
       <w:proofErr w:type="spellStart"/>
+      <w:proofErr w:type="gramStart"/>
       <w:r>
         <w:t>Quad</w:t>
       </w:r>
@@ -15551,6 +15555,7 @@
         <w:t>”-</w:t>
       </w:r>
       <w:proofErr w:type="spellStart"/>
+      <w:proofErr w:type="gramEnd"/>
       <w:r>
         <w:t>ra</w:t>
       </w:r>
@@ -15976,7 +15981,7 @@
         </w:rPr>
         <w:lastRenderedPageBreak/>
         <w:drawing>
-          <wp:inline distT="0" distB="0" distL="0" distR="0" wp14:anchorId="5F52B5C9" wp14:editId="7B38C3A6">
+          <wp:inline distT="0" distB="0" distL="0" distR="0" wp14:anchorId="5F52B5C9" wp14:editId="04CC3882">
             <wp:extent cx="3743325" cy="2200275"/>
             <wp:effectExtent l="0" t="0" r="9525" b="9525"/>
             <wp:docPr id="336793465" name="Picture 4"/>
@@ -15991,7 +15996,7 @@
                     <pic:cNvPicPr/>
                   </pic:nvPicPr>
                   <pic:blipFill>
-                    <a:blip r:embed="rId29">
+                    <a:blip r:embed="rId27">
                       <a:extLst>
                         <a:ext uri="{28A0092B-C50C-407E-A947-70E740481C1C}">
                           <a14:useLocalDpi xmlns:a14="http://schemas.microsoft.com/office/drawing/2010/main" val="0"/>
@@ -16150,7 +16155,7 @@
                     <pic:cNvPicPr/>
                   </pic:nvPicPr>
                   <pic:blipFill>
-                    <a:blip r:embed="rId30">
+                    <a:blip r:embed="rId28">
                       <a:extLst>
                         <a:ext uri="{28A0092B-C50C-407E-A947-70E740481C1C}">
                           <a14:useLocalDpi xmlns:a14="http://schemas.microsoft.com/office/drawing/2010/main" val="0"/>
@@ -16697,7 +16702,6 @@
     </w:p>
     <w:p>
       <w:pPr>
-        <w:keepNext/>
         <w:jc w:val="center"/>
       </w:pPr>
       <w:r>
@@ -16706,10 +16710,10 @@
         </w:rPr>
         <w:lastRenderedPageBreak/>
         <w:drawing>
-          <wp:inline distT="0" distB="0" distL="0" distR="0" wp14:anchorId="3FB2C156" wp14:editId="6B8DABCD">
-            <wp:extent cx="3162300" cy="7058025"/>
+          <wp:inline distT="0" distB="0" distL="0" distR="0" wp14:anchorId="06C4264C" wp14:editId="1746B225">
+            <wp:extent cx="3448050" cy="7058025"/>
             <wp:effectExtent l="0" t="0" r="0" b="9525"/>
-            <wp:docPr id="776174560" name="Picture 6"/>
+            <wp:docPr id="1536987656" name="Picture 1" descr="A screenshot of a computer program&#10;&#10;Description automatically generated"/>
             <wp:cNvGraphicFramePr>
               <a:graphicFrameLocks xmlns:a="http://schemas.openxmlformats.org/drawingml/2006/main" noChangeAspect="1"/>
             </wp:cNvGraphicFramePr>
@@ -16717,11 +16721,11 @@
               <a:graphicData uri="http://schemas.openxmlformats.org/drawingml/2006/picture">
                 <pic:pic xmlns:pic="http://schemas.openxmlformats.org/drawingml/2006/picture">
                   <pic:nvPicPr>
-                    <pic:cNvPr id="776174560" name="Picture 776174560"/>
+                    <pic:cNvPr id="1536987656" name="Picture 1" descr="A screenshot of a computer program&#10;&#10;Description automatically generated"/>
                     <pic:cNvPicPr/>
                   </pic:nvPicPr>
                   <pic:blipFill>
-                    <a:blip r:embed="rId31">
+                    <a:blip r:embed="rId29">
                       <a:extLst>
                         <a:ext uri="{28A0092B-C50C-407E-A947-70E740481C1C}">
                           <a14:useLocalDpi xmlns:a14="http://schemas.microsoft.com/office/drawing/2010/main" val="0"/>
@@ -16735,7 +16739,7 @@
                   <pic:spPr>
                     <a:xfrm>
                       <a:off x="0" y="0"/>
-                      <a:ext cx="3162300" cy="7058025"/>
+                      <a:ext cx="3448050" cy="7058025"/>
                     </a:xfrm>
                     <a:prstGeom prst="rect">
                       <a:avLst/>
@@ -16860,7 +16864,7 @@
                     <pic:cNvPicPr/>
                   </pic:nvPicPr>
                   <pic:blipFill>
-                    <a:blip r:embed="rId32">
+                    <a:blip r:embed="rId30">
                       <a:extLst>
                         <a:ext uri="{28A0092B-C50C-407E-A947-70E740481C1C}">
                           <a14:useLocalDpi xmlns:a14="http://schemas.microsoft.com/office/drawing/2010/main" val="0"/>
@@ -17170,7 +17174,7 @@
                     <pic:cNvPicPr/>
                   </pic:nvPicPr>
                   <pic:blipFill>
-                    <a:blip r:embed="rId33">
+                    <a:blip r:embed="rId31">
                       <a:extLst>
                         <a:ext uri="{28A0092B-C50C-407E-A947-70E740481C1C}">
                           <a14:useLocalDpi xmlns:a14="http://schemas.microsoft.com/office/drawing/2010/main" val="0"/>
@@ -17278,7 +17282,7 @@
                     <pic:cNvPicPr/>
                   </pic:nvPicPr>
                   <pic:blipFill>
-                    <a:blip r:embed="rId34">
+                    <a:blip r:embed="rId32">
                       <a:extLst>
                         <a:ext uri="{28A0092B-C50C-407E-A947-70E740481C1C}">
                           <a14:useLocalDpi xmlns:a14="http://schemas.microsoft.com/office/drawing/2010/main" val="0"/>
@@ -17461,7 +17465,7 @@
                     <pic:cNvPicPr/>
                   </pic:nvPicPr>
                   <pic:blipFill>
-                    <a:blip r:embed="rId35">
+                    <a:blip r:embed="rId33">
                       <a:extLst>
                         <a:ext uri="{28A0092B-C50C-407E-A947-70E740481C1C}">
                           <a14:useLocalDpi xmlns:a14="http://schemas.microsoft.com/office/drawing/2010/main" val="0"/>
@@ -17776,12 +17780,17 @@
         <w:t>Jelen esetben „</w:t>
       </w:r>
       <w:proofErr w:type="spellStart"/>
+      <w:proofErr w:type="gramStart"/>
       <w:r>
         <w:t>NotHitException</w:t>
       </w:r>
       <w:proofErr w:type="spellEnd"/>
       <w:r>
-        <w:t>”-t a sugárkibocsátás sikertelensége esetén vált ki a program, „</w:t>
+        <w:t>”-</w:t>
+      </w:r>
+      <w:proofErr w:type="gramEnd"/>
+      <w:r>
+        <w:t>t a sugárkibocsátás sikertelensége esetén vált ki a program, „</w:t>
       </w:r>
       <w:proofErr w:type="spellStart"/>
       <w:r>
@@ -17833,6 +17842,7 @@
         <w:t>A két „</w:t>
       </w:r>
       <w:proofErr w:type="spellStart"/>
+      <w:proofErr w:type="gramStart"/>
       <w:r>
         <w:t>Quad</w:t>
       </w:r>
@@ -17841,6 +17851,7 @@
         <w:t>”-</w:t>
       </w:r>
       <w:proofErr w:type="spellStart"/>
+      <w:proofErr w:type="gramEnd"/>
       <w:r>
         <w:t>ra</w:t>
       </w:r>
@@ -17942,7 +17953,7 @@
                     <pic:cNvPicPr/>
                   </pic:nvPicPr>
                   <pic:blipFill>
-                    <a:blip r:embed="rId36">
+                    <a:blip r:embed="rId34">
                       <a:extLst>
                         <a:ext uri="{28A0092B-C50C-407E-A947-70E740481C1C}">
                           <a14:useLocalDpi xmlns:a14="http://schemas.microsoft.com/office/drawing/2010/main" val="0"/>
@@ -18050,7 +18061,7 @@
                     <pic:cNvPicPr/>
                   </pic:nvPicPr>
                   <pic:blipFill>
-                    <a:blip r:embed="rId37">
+                    <a:blip r:embed="rId35">
                       <a:extLst>
                         <a:ext uri="{28A0092B-C50C-407E-A947-70E740481C1C}">
                           <a14:useLocalDpi xmlns:a14="http://schemas.microsoft.com/office/drawing/2010/main" val="0"/>
@@ -18111,12 +18122,15 @@
       <w:r>
         <w:t xml:space="preserve"> diagramok</w:t>
       </w:r>
+      <w:r>
+        <w:br w:type="page"/>
+      </w:r>
     </w:p>
     <w:p>
       <w:pPr>
         <w:pStyle w:val="Heading1"/>
       </w:pPr>
-      <w:bookmarkStart w:id="4" w:name="_Toc165558977"/>
+      <w:bookmarkStart w:id="4" w:name="_Toc166351354"/>
       <w:r>
         <w:lastRenderedPageBreak/>
         <w:t>Tesztelés</w:t>
@@ -18125,15 +18139,557 @@
     </w:p>
     <w:p>
       <w:r>
-        <w:t>//TODO</w:t>
+        <w:t>Az alkalmazás működése szempontjából elengedhetetlen, hogy a szerkesztői, illetve a szimulációs jelenetben beállítható</w:t>
+      </w:r>
+      <w:r>
+        <w:t xml:space="preserve"> felhasználói vezérlők</w:t>
+      </w:r>
+      <w:r>
+        <w:t xml:space="preserve"> bármilyen kombinációjára a szimuláció úgy történjen meg, hogy az megjelenítésben minden szempontból tükrözze a valóságot. Éppen ezért szükséges lesz a differenciálegyenlet megoldást végző osztály, azaz a „</w:t>
+      </w:r>
+      <w:proofErr w:type="spellStart"/>
+      <w:r>
+        <w:t>PDESolver</w:t>
+      </w:r>
+      <w:proofErr w:type="spellEnd"/>
+      <w:r>
+        <w:t>” osztály tesztelése minden lehetséges paraméter kombinációra.</w:t>
+      </w:r>
+    </w:p>
+    <w:p>
+      <w:r>
+        <w:t xml:space="preserve">Jelen esetben a minden lehetséges paraméter kombináció azt fogja jelenteni, hogy a felhasználó vezérlők </w:t>
+      </w:r>
+      <w:r>
+        <w:t xml:space="preserve">két szélsőértékére lesznek tesztesetek. </w:t>
+      </w:r>
+      <w:r>
+        <w:t>Tehát minden egyes csúszka legkisebb, és legnagyobb értéke, illetve a halmazállapot legördülő lista két értéke fogják a lehetséges paraméterértékek halmazát alkotni. Ezen a ponton megjegyezhető, hogy feltételezhető, az algoritmus stabilitása miatt, hogy ha a differenciálegyenlet megoldó algoritmus helyesen működik a felhasználói vezérlők szélsőértékeire, akkor helyesen fog működni a köztes értékekre is.</w:t>
+      </w:r>
+    </w:p>
+    <w:p>
+      <w:r>
+        <w:t>A teszteléshez használt keretrendszer a „</w:t>
+      </w:r>
+      <w:proofErr w:type="spellStart"/>
+      <w:r>
+        <w:t>Unity</w:t>
+      </w:r>
+      <w:proofErr w:type="spellEnd"/>
+      <w:r>
+        <w:t xml:space="preserve"> Test Framework”. Ez a keretrendszer hozzá tartozik a „</w:t>
+      </w:r>
+      <w:proofErr w:type="spellStart"/>
+      <w:r>
+        <w:t>Unity</w:t>
+      </w:r>
+      <w:proofErr w:type="spellEnd"/>
+      <w:r>
+        <w:t>” keretrendszerhez, tehát a manuális telepítésére nincs szükség.</w:t>
+      </w:r>
+      <w:r>
+        <w:t xml:space="preserve"> A keretrendszer alapvetően háromfajta teszt futtatását támogatja: szerkesztői mód, játékmód, játékos. </w:t>
+      </w:r>
+      <w:r>
+        <w:t>A játékmód és játékos tesztek lehetőséget nyújtanak arra, hogy a fejlesztő létrehozzon saját teszt jeleneteket, majd a jelenetet futtatva tesztelje az alkalmazás megjelenését. Ezen tesztfajták nem lettek használva az alkalmazás fejlesztése során. Ezzel szemben a szerkesztői mód tesztek lehetőséget adnak arra, hogy a jelenetekhez írt c# scripteket tesztelje a fejlesztő</w:t>
+      </w:r>
+      <w:r>
+        <w:t xml:space="preserve"> az adott jelenet futtatása nélkül.</w:t>
+      </w:r>
+    </w:p>
+    <w:p>
+      <w:r>
+        <w:t xml:space="preserve">A </w:t>
+      </w:r>
+      <w:r>
+        <w:t xml:space="preserve">fejlesztés során </w:t>
+      </w:r>
+      <w:r>
+        <w:t xml:space="preserve">megírt </w:t>
+      </w:r>
+      <w:r>
+        <w:t xml:space="preserve">szerkesztői mód </w:t>
+      </w:r>
+      <w:r>
+        <w:t>tesztek a „</w:t>
+      </w:r>
+      <w:proofErr w:type="spellStart"/>
+      <w:r>
+        <w:t>Unity</w:t>
+      </w:r>
+      <w:proofErr w:type="spellEnd"/>
+      <w:r>
+        <w:t>” alkalmazásban a „</w:t>
+      </w:r>
+      <w:proofErr w:type="spellStart"/>
+      <w:r>
+        <w:t>Window</w:t>
+      </w:r>
+      <w:proofErr w:type="spellEnd"/>
+      <w:r>
+        <w:t xml:space="preserve">” fül, „General” alpontjában a „Test </w:t>
+      </w:r>
+      <w:proofErr w:type="spellStart"/>
+      <w:r>
+        <w:t>Runner</w:t>
+      </w:r>
+      <w:proofErr w:type="spellEnd"/>
+      <w:r>
+        <w:t>” alpont megnyitásával tekinthetők meg.</w:t>
+      </w:r>
+      <w:r>
+        <w:t xml:space="preserve"> </w:t>
+      </w:r>
+      <w:r>
+        <w:t xml:space="preserve">Az ablak megnyitása után </w:t>
+      </w:r>
+      <w:r>
+        <w:t>az „</w:t>
+      </w:r>
+      <w:proofErr w:type="spellStart"/>
+      <w:r>
+        <w:t>EditMode</w:t>
+      </w:r>
+      <w:proofErr w:type="spellEnd"/>
+      <w:r>
+        <w:t>” pontot kiválasztva fognak a differenciálegyenlet megoldó algoritmus tesztjei megjelenni, és a futtatásuk a „</w:t>
+      </w:r>
+      <w:proofErr w:type="spellStart"/>
+      <w:r>
+        <w:t>Run</w:t>
+      </w:r>
+      <w:proofErr w:type="spellEnd"/>
+      <w:r>
+        <w:t xml:space="preserve"> </w:t>
+      </w:r>
+      <w:proofErr w:type="spellStart"/>
+      <w:r>
+        <w:t>All</w:t>
+      </w:r>
+      <w:proofErr w:type="spellEnd"/>
+      <w:r>
+        <w:t>” gombra kattintva indítható el. Ehhez hozzá tartozik, hogy a tesztek futtatása számítógéptől függően akár jó pár percet is igénybe tud venni, a tesztesetek száma miatt.</w:t>
+      </w:r>
+    </w:p>
+    <w:p>
+      <w:r>
+        <w:t>Mindezek után térjünk rá a tesztek tartalmára.</w:t>
+      </w:r>
+      <w:r>
+        <w:t xml:space="preserve"> </w:t>
+      </w:r>
+      <w:r>
+        <w:t>A modell réteghez tartozó egységtesztek a „</w:t>
+      </w:r>
+      <w:proofErr w:type="spellStart"/>
+      <w:r>
+        <w:t>PDESolverTest</w:t>
+      </w:r>
+      <w:proofErr w:type="spellEnd"/>
+      <w:r>
+        <w:t>” osztályban találhatók.</w:t>
+      </w:r>
+      <w:r>
+        <w:t xml:space="preserve"> </w:t>
+      </w:r>
+      <w:r>
+        <w:t>Alapvetően az osztály nyolc fajta tesztet tartalmaz, de ezek sokfajta paraméterezéssel hívódnak majd meg. A tesztek működése a következő:</w:t>
+      </w:r>
+    </w:p>
+    <w:p>
+      <w:pPr>
+        <w:pStyle w:val="ListParagraph"/>
+        <w:numPr>
+          <w:ilvl w:val="0"/>
+          <w:numId w:val="15"/>
+        </w:numPr>
+      </w:pPr>
+      <w:r>
+        <w:lastRenderedPageBreak/>
+        <w:t>A „</w:t>
+      </w:r>
+      <w:proofErr w:type="spellStart"/>
+      <w:r>
+        <w:t>DensityAdditionTest</w:t>
+      </w:r>
+      <w:proofErr w:type="spellEnd"/>
+      <w:r>
+        <w:t>” metódus</w:t>
+      </w:r>
+      <w:r>
+        <w:t xml:space="preserve"> ellenőrzi, hogy az üres</w:t>
+      </w:r>
+      <w:r>
+        <w:t xml:space="preserve"> sűrűség tömb egy eleméhez</w:t>
+      </w:r>
+      <w:r>
+        <w:t xml:space="preserve"> egy sűrűség értéket adva az adott érték</w:t>
+      </w:r>
+      <w:r>
+        <w:t xml:space="preserve"> egy algoritmus lépés után is benne marad-e a tömbben.</w:t>
+      </w:r>
+    </w:p>
+    <w:p>
+      <w:pPr>
+        <w:pStyle w:val="ListParagraph"/>
+        <w:numPr>
+          <w:ilvl w:val="0"/>
+          <w:numId w:val="15"/>
+        </w:numPr>
+      </w:pPr>
+      <w:r>
+        <w:t>A „</w:t>
+      </w:r>
+      <w:proofErr w:type="spellStart"/>
+      <w:r>
+        <w:t>DensityConservationTest</w:t>
+      </w:r>
+      <w:proofErr w:type="spellEnd"/>
+      <w:r>
+        <w:t>” metódus</w:t>
+      </w:r>
+      <w:r>
+        <w:t xml:space="preserve"> ellenőrzi, hogy a sebesség mező valóban sűrűség tartó-e. Tehát ha egy adott sűrűség értéket hozzáadunk a</w:t>
+      </w:r>
+      <w:r>
+        <w:t xml:space="preserve"> sűrűség tömb egy eleméhez</w:t>
+      </w:r>
+      <w:r>
+        <w:t>, akkor az több iteráció elteltével is teljes egészében megmarad-e a</w:t>
+      </w:r>
+      <w:r>
+        <w:t xml:space="preserve"> tömbben</w:t>
+      </w:r>
+      <w:r>
+        <w:t>.</w:t>
+      </w:r>
+      <w:r>
+        <w:t xml:space="preserve"> Vagyis ellenőrzi, hogy a tömbelemek sűrűségeinek az összege </w:t>
+      </w:r>
+      <w:r>
+        <w:t xml:space="preserve">az iterációk után </w:t>
+      </w:r>
+      <w:r>
+        <w:t>megegyezik-e a hozzáadott értékkel.</w:t>
+      </w:r>
+    </w:p>
+    <w:p>
+      <w:pPr>
+        <w:pStyle w:val="ListParagraph"/>
+        <w:numPr>
+          <w:ilvl w:val="0"/>
+          <w:numId w:val="15"/>
+        </w:numPr>
+      </w:pPr>
+      <w:r>
+        <w:t>A „</w:t>
+      </w:r>
+      <w:proofErr w:type="spellStart"/>
+      <w:r>
+        <w:t>LongTermSystemDensityChange</w:t>
+      </w:r>
+      <w:proofErr w:type="spellEnd"/>
+      <w:r>
+        <w:t>” metódus</w:t>
+      </w:r>
+      <w:r>
+        <w:t xml:space="preserve"> ellenőrzi, hogy</w:t>
+      </w:r>
+      <w:r>
+        <w:t xml:space="preserve"> ha a sűrűség tömb elemeit</w:t>
+      </w:r>
+      <w:r>
+        <w:t xml:space="preserve"> több iteráción</w:t>
+      </w:r>
+      <w:r>
+        <w:t xml:space="preserve"> </w:t>
+      </w:r>
+      <w:r>
+        <w:t xml:space="preserve">keresztül </w:t>
+      </w:r>
+      <w:r>
+        <w:t xml:space="preserve">növeljük egy adott értékkel, akkor az az érték megmarad-e a tömbben. </w:t>
+      </w:r>
+      <w:r>
+        <w:t>Ez azt jelenti, hogy minden iterációban ellenőrizzük, hogy a tömbelemek sűrűségeinek az összege az előző iterációban megnőtt-e a hozzáadott értékkel.</w:t>
+      </w:r>
+    </w:p>
+    <w:p>
+      <w:pPr>
+        <w:pStyle w:val="ListParagraph"/>
+        <w:numPr>
+          <w:ilvl w:val="0"/>
+          <w:numId w:val="15"/>
+        </w:numPr>
+      </w:pPr>
+      <w:r>
+        <w:t>A „</w:t>
+      </w:r>
+      <w:proofErr w:type="spellStart"/>
+      <w:r>
+        <w:t>SystemDensityTestFromInitialValue</w:t>
+      </w:r>
+      <w:proofErr w:type="spellEnd"/>
+      <w:r>
+        <w:t>” metódus</w:t>
+      </w:r>
+      <w:r>
+        <w:t xml:space="preserve"> ellenőrzi, hogy az üres sűrűség tömb egy elemét megnövelve</w:t>
+      </w:r>
+      <w:r>
+        <w:t xml:space="preserve"> és az algoritmust léptetve a tömb elemeinek az összege megegyezik-e a hozzáadott értékkel.</w:t>
+      </w:r>
+    </w:p>
+    <w:p>
+      <w:pPr>
+        <w:pStyle w:val="ListParagraph"/>
+        <w:numPr>
+          <w:ilvl w:val="0"/>
+          <w:numId w:val="15"/>
+        </w:numPr>
+      </w:pPr>
+      <w:r>
+        <w:t>A „</w:t>
+      </w:r>
+      <w:proofErr w:type="spellStart"/>
+      <w:r>
+        <w:t>SystemDensityTestFromPreviousValue</w:t>
+      </w:r>
+      <w:proofErr w:type="spellEnd"/>
+      <w:r>
+        <w:t>” metódus</w:t>
+      </w:r>
+      <w:r>
+        <w:t xml:space="preserve"> ellenőrzi, hogy egy nemüres sűrűség tömb egy elemét megnövelve és az algoritmust léptetve a tömb elemeinek az összege megegyezik-e a hozzáadott értékkel.</w:t>
+      </w:r>
+    </w:p>
+    <w:p>
+      <w:pPr>
+        <w:pStyle w:val="ListParagraph"/>
+        <w:numPr>
+          <w:ilvl w:val="0"/>
+          <w:numId w:val="15"/>
+        </w:numPr>
+      </w:pPr>
+      <w:r>
+        <w:t>A „</w:t>
+      </w:r>
+      <w:proofErr w:type="spellStart"/>
+      <w:r>
+        <w:t>VelocityAdditionTestWithPoint</w:t>
+      </w:r>
+      <w:proofErr w:type="spellEnd"/>
+      <w:r>
+        <w:t>” metódus</w:t>
+      </w:r>
+      <w:r>
+        <w:t xml:space="preserve"> ellenőrzi, hogy egy pont típusú eszközzel egy adott értéket hozzáadva a sebesség tömbök megfelelő elemeihez a sebesség tömb megfelelő értékei egy algoritmus lépés után valóban megváltoznak-e.</w:t>
+      </w:r>
+    </w:p>
+    <w:p>
+      <w:pPr>
+        <w:pStyle w:val="ListParagraph"/>
+        <w:numPr>
+          <w:ilvl w:val="0"/>
+          <w:numId w:val="15"/>
+        </w:numPr>
+      </w:pPr>
+      <w:r>
+        <w:t>A „</w:t>
+      </w:r>
+      <w:proofErr w:type="spellStart"/>
+      <w:r>
+        <w:t>VelocityAdditionTestWithRectangle</w:t>
+      </w:r>
+      <w:proofErr w:type="spellEnd"/>
+      <w:r>
+        <w:t>”</w:t>
+      </w:r>
+      <w:r>
+        <w:t xml:space="preserve"> </w:t>
+      </w:r>
+      <w:r>
+        <w:t>metódus ellenőrzi, hogy egy téglalap típusú eszközzel egy adott értéket hozzáadva a sebesség tömbök megfelelő elemeihez a sebesség tömb megfelelő értékei egy algoritmus lépés után valóban megváltoznak-e.</w:t>
+      </w:r>
+    </w:p>
+    <w:p>
+      <w:pPr>
+        <w:pStyle w:val="ListParagraph"/>
+        <w:numPr>
+          <w:ilvl w:val="0"/>
+          <w:numId w:val="15"/>
+        </w:numPr>
+      </w:pPr>
+      <w:r>
+        <w:t>A „</w:t>
+      </w:r>
+      <w:proofErr w:type="spellStart"/>
+      <w:r>
+        <w:t>VelocityAdditionTestWithSquare</w:t>
+      </w:r>
+      <w:proofErr w:type="spellEnd"/>
+      <w:r>
+        <w:t xml:space="preserve">” </w:t>
+      </w:r>
+      <w:r>
+        <w:t>metódus ellenőrzi, hogy egy négyzet típusú eszközzel egy adott értéket hozzáadva a sebesség tömbök megfelelő elemeihez a sebesség tömb megfelelő értékei egy algoritmus lépés után valóban megváltoznak-e.</w:t>
+      </w:r>
+    </w:p>
+    <w:p>
+      <w:r>
+        <w:t xml:space="preserve">Az előbb részletezett metódusok mind megkapják paraméterként a felhasználói vezérlők értékeit, és a paraméterek minden lehetséges kombinációiban lefutnak. Az összes tesztben előforduló paraméterek a következők lesznek: felbontás, időegység, halmazállapot, viszkozitás, </w:t>
+      </w:r>
+      <w:r>
+        <w:lastRenderedPageBreak/>
+        <w:t>lépésszám, gravitáció. Ezen kívül a sűrűség tesztek utolsó paramétere a hozzáadott sűrűség érték, a sebesség tesztek utolsó két paramétere pedig a hozzáadott két sebesség érték. Figyelembe véve azt, hogy minden paraméter két értéket vehet fel és egy metódusnak a megfelelő számú paramétere lehet</w:t>
+      </w:r>
+      <w:r>
+        <w:t>,</w:t>
+      </w:r>
+      <w:r>
+        <w:t xml:space="preserve"> kiszámolható a tesztesetek száma. Ez sűrűség teszt esetében 128 esetet, sebesség teszt esetében pedig 256 esetet jelent.</w:t>
+      </w:r>
+    </w:p>
+    <w:p>
+      <w:r>
+        <w:t xml:space="preserve">A fenti sűrűségre vonatkozó teszt metódusok mindegyike olyan módon lett megvalósítva, hogy a sűrűség tömb egy véletlenszerű elemét növeljük meg egy adott értékkel. Ez a véletlen elem választás azonban a sebességre vonatkozó tesztek esetében nem lehetséges, mivel </w:t>
+      </w:r>
+      <w:r>
+        <w:t xml:space="preserve">a </w:t>
+      </w:r>
+      <w:r>
+        <w:t>kiválasztott alakzat miatt ez a tömbből való kiindexeléshez vezetne. Ennek érdekében ezen teszteknél minden esetben egy fix tömbelemnek a növelése</w:t>
+      </w:r>
+      <w:r>
+        <w:t>,</w:t>
+      </w:r>
+      <w:r>
+        <w:t xml:space="preserve"> illetve csökkentése történik majd meg.</w:t>
+      </w:r>
+    </w:p>
+    <w:p>
+      <w:r>
+        <w:t>Ezen kívül a tesztek ellenőrzése egy hibakorlát bevezetése mellett történik meg. Erre azért van szükség, mivel az algoritmus csak közelíteni tudja az adott értékeket, tehát a numerikus hibás értékekkel kell tovább számolnunk. Továbbá a numerikus értékekkel való számítás miatt az egyenlőség vizsgálatra sincs lehetőség. Mindezek miatt az összehasonlítás olyan módon fog megtörténni, hogy a kiszámolt értékről döntjük el, hogy kisebb vagy nagyobb-e a hibával korrigált elvárt értéktől.</w:t>
+      </w:r>
+      <w:r>
+        <w:t xml:space="preserve"> </w:t>
+      </w:r>
+      <w:r>
+        <w:t>Továbbá azt, hogy két értékre kisebb vagy nagyobb relációt alkalmazzunk az alapján lehet eldönteni, hogy az elvárt érték pozitív vagy negatív-e.</w:t>
+      </w:r>
+    </w:p>
+    <w:p>
+      <w:r>
+        <w:t>Mindezek után következzen a tesztek futtatása:</w:t>
+      </w:r>
+    </w:p>
+    <w:p>
+      <w:pPr>
+        <w:keepNext/>
+        <w:jc w:val="center"/>
+      </w:pPr>
+      <w:r>
+        <w:rPr>
+          <w:noProof/>
+        </w:rPr>
+        <w:drawing>
+          <wp:inline distT="0" distB="0" distL="0" distR="0" wp14:anchorId="447F7555" wp14:editId="763DB658">
+            <wp:extent cx="4166484" cy="1996440"/>
+            <wp:effectExtent l="0" t="0" r="5715" b="3810"/>
+            <wp:docPr id="1922234334" name="Picture 1" descr="A screenshot of a computer program&#10;&#10;Description automatically generated"/>
+            <wp:cNvGraphicFramePr>
+              <a:graphicFrameLocks xmlns:a="http://schemas.openxmlformats.org/drawingml/2006/main" noChangeAspect="1"/>
+            </wp:cNvGraphicFramePr>
+            <a:graphic xmlns:a="http://schemas.openxmlformats.org/drawingml/2006/main">
+              <a:graphicData uri="http://schemas.openxmlformats.org/drawingml/2006/picture">
+                <pic:pic xmlns:pic="http://schemas.openxmlformats.org/drawingml/2006/picture">
+                  <pic:nvPicPr>
+                    <pic:cNvPr id="1922234334" name="Picture 1" descr="A screenshot of a computer program&#10;&#10;Description automatically generated"/>
+                    <pic:cNvPicPr/>
+                  </pic:nvPicPr>
+                  <pic:blipFill>
+                    <a:blip r:embed="rId36"/>
+                    <a:stretch>
+                      <a:fillRect/>
+                    </a:stretch>
+                  </pic:blipFill>
+                  <pic:spPr>
+                    <a:xfrm>
+                      <a:off x="0" y="0"/>
+                      <a:ext cx="4191672" cy="2008509"/>
+                    </a:xfrm>
+                    <a:prstGeom prst="rect">
+                      <a:avLst/>
+                    </a:prstGeom>
+                  </pic:spPr>
+                </pic:pic>
+              </a:graphicData>
+            </a:graphic>
+          </wp:inline>
+        </w:drawing>
+      </w:r>
+    </w:p>
+    <w:p>
+      <w:pPr>
+        <w:pStyle w:val="Caption"/>
+        <w:jc w:val="center"/>
+      </w:pPr>
+      <w:r>
+        <w:fldChar w:fldCharType="begin"/>
+      </w:r>
+      <w:r>
+        <w:instrText xml:space="preserve"> SEQ ábra \* ARABIC </w:instrText>
+      </w:r>
+      <w:r>
+        <w:fldChar w:fldCharType="separate"/>
+      </w:r>
+      <w:r>
+        <w:rPr>
+          <w:noProof/>
+        </w:rPr>
+        <w:t>28</w:t>
+      </w:r>
+      <w:r>
+        <w:fldChar w:fldCharType="end"/>
+      </w:r>
+      <w:r>
+        <w:t>. ábra: Tesztelés</w:t>
+      </w:r>
+    </w:p>
+    <w:p>
+      <w:r>
+        <w:t>A tesztek lefutásából következik, hogy a differenciálegyenlet</w:t>
+      </w:r>
+      <w:r>
+        <w:t xml:space="preserve"> megoldó algoritmus helyesen számítja ki a szimuláció lépéseit feltéve, hogy azok a megadott szélsőértékek között vannak.</w:t>
+      </w:r>
+      <w:r>
+        <w:t xml:space="preserve"> </w:t>
+      </w:r>
+      <w:r>
+        <w:lastRenderedPageBreak/>
+        <w:t xml:space="preserve">Továbbá következik, hogy az egyenlet megoldó algoritmus helyessége miatt az esetlegesen a valósággal nem összeegyeztethető szimulációs kimenetek a </w:t>
+      </w:r>
+      <w:r>
+        <w:t>megjelenítés hibájából adódhatnak.</w:t>
+      </w:r>
+    </w:p>
+    <w:p>
+      <w:pPr>
+        <w:spacing w:line="259" w:lineRule="auto"/>
+        <w:jc w:val="left"/>
+      </w:pPr>
+      <w:r>
+        <w:br w:type="page"/>
       </w:r>
     </w:p>
     <w:p>
       <w:pPr>
         <w:pStyle w:val="Heading1"/>
       </w:pPr>
-      <w:bookmarkStart w:id="5" w:name="_Toc165558978"/>
-      <w:r>
+      <w:bookmarkStart w:id="5" w:name="_Toc166351355"/>
+      <w:r>
+        <w:lastRenderedPageBreak/>
         <w:t>További fejlesztési lehetőségek</w:t>
       </w:r>
       <w:bookmarkEnd w:id="5"/>
@@ -18197,10 +18753,20 @@
     </w:p>
     <w:p>
       <w:pPr>
+        <w:spacing w:line="259" w:lineRule="auto"/>
+        <w:jc w:val="left"/>
+      </w:pPr>
+      <w:r>
+        <w:br w:type="page"/>
+      </w:r>
+    </w:p>
+    <w:p>
+      <w:pPr>
         <w:pStyle w:val="Heading1"/>
       </w:pPr>
-      <w:bookmarkStart w:id="6" w:name="_Toc165558979"/>
-      <w:r>
+      <w:bookmarkStart w:id="6" w:name="_Toc166351356"/>
+      <w:r>
+        <w:lastRenderedPageBreak/>
         <w:t>Irodalomjegyzék</w:t>
       </w:r>
       <w:bookmarkEnd w:id="6"/>
@@ -18212,36 +18778,33 @@
           <w:ilvl w:val="0"/>
           <w:numId w:val="12"/>
         </w:numPr>
-      </w:pPr>
-      <w:proofErr w:type="spellStart"/>
-      <w:r>
-        <w:t>Jos</w:t>
-      </w:r>
-      <w:proofErr w:type="spellEnd"/>
-      <w:r>
-        <w:t xml:space="preserve"> </w:t>
-      </w:r>
-      <w:proofErr w:type="spellStart"/>
-      <w:r>
-        <w:t>Stam</w:t>
-      </w:r>
-      <w:proofErr w:type="spellEnd"/>
-      <w:r>
-        <w:t xml:space="preserve"> 2003</w:t>
-      </w:r>
-      <w:r>
-        <w:t xml:space="preserve"> Real-Time Fluid Dynamics </w:t>
-      </w:r>
-      <w:proofErr w:type="spellStart"/>
-      <w:r>
-        <w:t>for</w:t>
-      </w:r>
-      <w:proofErr w:type="spellEnd"/>
-      <w:r>
-        <w:t xml:space="preserve"> Games</w:t>
-      </w:r>
-      <w:r>
-        <w:t>.</w:t>
+        <w:jc w:val="left"/>
+      </w:pPr>
+      <w:r>
+        <w:t xml:space="preserve">Visual </w:t>
+      </w:r>
+      <w:proofErr w:type="spellStart"/>
+      <w:r>
+        <w:t>Studio</w:t>
+      </w:r>
+      <w:proofErr w:type="spellEnd"/>
+      <w:r>
+        <w:t xml:space="preserve"> telepítés</w:t>
+      </w:r>
+      <w:r>
+        <w:t xml:space="preserve">: [Online]. Elérhető: </w:t>
+      </w:r>
+      <w:hyperlink r:id="rId37" w:history="1">
+        <w:r>
+          <w:rPr>
+            <w:rStyle w:val="Hyperlink"/>
+          </w:rPr>
+          <w:t>https://learn.microsoft.com/en-us/visualstudio/install/install-visual-studio?view=vs-2022</w:t>
+        </w:r>
+      </w:hyperlink>
+      <w:r>
+        <w:br/>
+        <w:t>[Hozzáférés dátuma: 2024.05.10].</w:t>
       </w:r>
     </w:p>
     <w:p>
@@ -18251,38 +18814,44 @@
           <w:ilvl w:val="0"/>
           <w:numId w:val="12"/>
         </w:numPr>
-      </w:pPr>
-      <w:proofErr w:type="spellStart"/>
-      <w:r>
-        <w:t>Fedkiw</w:t>
-      </w:r>
-      <w:proofErr w:type="spellEnd"/>
-      <w:r>
-        <w:t xml:space="preserve">, R., J. </w:t>
-      </w:r>
-      <w:proofErr w:type="spellStart"/>
-      <w:r>
-        <w:t>Stam</w:t>
-      </w:r>
-      <w:proofErr w:type="spellEnd"/>
-      <w:r>
-        <w:t xml:space="preserve">, and H.W. Jensen. 2001. "Visual </w:t>
-      </w:r>
-      <w:proofErr w:type="spellStart"/>
-      <w:r>
-        <w:t>Simulation</w:t>
-      </w:r>
-      <w:proofErr w:type="spellEnd"/>
-      <w:r>
-        <w:t xml:space="preserve"> of </w:t>
-      </w:r>
-      <w:proofErr w:type="spellStart"/>
-      <w:r>
-        <w:t>Smoke</w:t>
-      </w:r>
-      <w:proofErr w:type="spellEnd"/>
-      <w:r>
-        <w:t>."</w:t>
+        <w:jc w:val="left"/>
+      </w:pPr>
+      <w:proofErr w:type="spellStart"/>
+      <w:r>
+        <w:t>Unity</w:t>
+      </w:r>
+      <w:proofErr w:type="spellEnd"/>
+      <w:r>
+        <w:t xml:space="preserve"> </w:t>
+      </w:r>
+      <w:proofErr w:type="spellStart"/>
+      <w:r>
+        <w:t>Hub</w:t>
+      </w:r>
+      <w:proofErr w:type="spellEnd"/>
+      <w:r>
+        <w:t xml:space="preserve"> telepítés: [Online]. Elérhető:</w:t>
+      </w:r>
+      <w:r>
+        <w:t xml:space="preserve"> </w:t>
+      </w:r>
+      <w:hyperlink r:id="rId38" w:history="1">
+        <w:r>
+          <w:rPr>
+            <w:rStyle w:val="Hyperlink"/>
+          </w:rPr>
+          <w:t>https://unity.com/unity-hu</w:t>
+        </w:r>
+        <w:r>
+          <w:rPr>
+            <w:rStyle w:val="Hyperlink"/>
+          </w:rPr>
+          <w:t>b</w:t>
+        </w:r>
+      </w:hyperlink>
+      <w:r>
+        <w:br/>
+        <w:t>[Hozzáférés dátuma: 2024.05.10].</w:t>
       </w:r>
     </w:p>
     <w:p>
@@ -18292,83 +18861,50 @@
           <w:ilvl w:val="0"/>
           <w:numId w:val="12"/>
         </w:numPr>
-      </w:pPr>
-      <w:proofErr w:type="spellStart"/>
-      <w:r>
-        <w:t>Griebel</w:t>
-      </w:r>
-      <w:proofErr w:type="spellEnd"/>
-      <w:r>
-        <w:t xml:space="preserve">, M., T. </w:t>
-      </w:r>
-      <w:proofErr w:type="spellStart"/>
-      <w:r>
-        <w:t>Dornseifer</w:t>
-      </w:r>
-      <w:proofErr w:type="spellEnd"/>
-      <w:r>
-        <w:t xml:space="preserve">, and T. </w:t>
-      </w:r>
-      <w:proofErr w:type="spellStart"/>
-      <w:r>
-        <w:t>Neunhoeffer</w:t>
-      </w:r>
-      <w:proofErr w:type="spellEnd"/>
-      <w:r>
-        <w:t xml:space="preserve">. 1998. </w:t>
-      </w:r>
-      <w:proofErr w:type="spellStart"/>
-      <w:r>
-        <w:rPr>
-          <w:rStyle w:val="Emphasis"/>
-        </w:rPr>
-        <w:t>Numerical</w:t>
-      </w:r>
-      <w:proofErr w:type="spellEnd"/>
-      <w:r>
-        <w:rPr>
-          <w:rStyle w:val="Emphasis"/>
-        </w:rPr>
-        <w:t xml:space="preserve"> </w:t>
-      </w:r>
-      <w:proofErr w:type="spellStart"/>
-      <w:r>
-        <w:rPr>
-          <w:rStyle w:val="Emphasis"/>
-        </w:rPr>
-        <w:t>Simulation</w:t>
-      </w:r>
-      <w:proofErr w:type="spellEnd"/>
-      <w:r>
-        <w:rPr>
-          <w:rStyle w:val="Emphasis"/>
-        </w:rPr>
-        <w:t xml:space="preserve"> in Fluid Dynamics: A </w:t>
-      </w:r>
-      <w:proofErr w:type="spellStart"/>
-      <w:r>
-        <w:rPr>
-          <w:rStyle w:val="Emphasis"/>
-        </w:rPr>
-        <w:t>Practical</w:t>
-      </w:r>
-      <w:proofErr w:type="spellEnd"/>
-      <w:r>
-        <w:rPr>
-          <w:rStyle w:val="Emphasis"/>
-        </w:rPr>
-        <w:t xml:space="preserve"> </w:t>
-      </w:r>
-      <w:proofErr w:type="spellStart"/>
-      <w:r>
-        <w:rPr>
-          <w:rStyle w:val="Emphasis"/>
-        </w:rPr>
-        <w:t>Introduction</w:t>
-      </w:r>
-      <w:proofErr w:type="spellEnd"/>
+        <w:jc w:val="left"/>
+      </w:pPr>
+      <w:proofErr w:type="spellStart"/>
+      <w:r>
+        <w:t>Unity</w:t>
+      </w:r>
+      <w:proofErr w:type="spellEnd"/>
+      <w:r>
+        <w:t xml:space="preserve">: </w:t>
+      </w:r>
+      <w:r>
+        <w:t xml:space="preserve">[Online]. Elérhető: </w:t>
+      </w:r>
+      <w:hyperlink r:id="rId39" w:history="1">
+        <w:r>
+          <w:rPr>
+            <w:rStyle w:val="Hyperlink"/>
+          </w:rPr>
+          <w:t>https://unity.com/</w:t>
+        </w:r>
+      </w:hyperlink>
       <w:r>
         <w:t>.</w:t>
+      </w:r>
+      <w:r>
+        <w:br/>
+      </w:r>
+      <w:r>
+        <w:t xml:space="preserve">[Hozzáférés dátuma: </w:t>
+      </w:r>
+      <w:r>
+        <w:t>2024.</w:t>
+      </w:r>
+      <w:r>
+        <w:t>05</w:t>
+      </w:r>
+      <w:r>
+        <w:t>.</w:t>
+      </w:r>
+      <w:r>
+        <w:t>10</w:t>
+      </w:r>
+      <w:r>
+        <w:t>].</w:t>
       </w:r>
     </w:p>
     <w:p>
@@ -18378,14 +18914,16 @@
           <w:ilvl w:val="0"/>
           <w:numId w:val="12"/>
         </w:numPr>
-      </w:pPr>
-      <w:r>
-        <w:lastRenderedPageBreak/>
-        <w:t xml:space="preserve">NVIDIA GPU </w:t>
-      </w:r>
-      <w:proofErr w:type="spellStart"/>
-      <w:r>
-        <w:t>Gems</w:t>
+        <w:jc w:val="left"/>
+        <w:rPr>
+          <w:rStyle w:val="Hyperlink"/>
+          <w:color w:val="auto"/>
+          <w:u w:val="none"/>
+        </w:rPr>
+      </w:pPr>
+      <w:proofErr w:type="spellStart"/>
+      <w:r>
+        <w:t>Unity</w:t>
       </w:r>
       <w:proofErr w:type="spellEnd"/>
       <w:r>
@@ -18393,19 +18931,200 @@
       </w:r>
       <w:proofErr w:type="spellStart"/>
       <w:r>
-        <w:t>Chapter</w:t>
-      </w:r>
-      <w:proofErr w:type="spellEnd"/>
-      <w:r>
-        <w:t xml:space="preserve"> 38. </w:t>
-      </w:r>
-      <w:proofErr w:type="spellStart"/>
-      <w:r>
-        <w:t>Fast</w:t>
-      </w:r>
-      <w:proofErr w:type="spellEnd"/>
-      <w:r>
-        <w:t xml:space="preserve"> Fluid Dynamics </w:t>
+        <w:t>learn</w:t>
+      </w:r>
+      <w:proofErr w:type="spellEnd"/>
+      <w:r>
+        <w:t xml:space="preserve">: </w:t>
+      </w:r>
+      <w:r>
+        <w:t xml:space="preserve">[Online]. Elérhető: </w:t>
+      </w:r>
+      <w:hyperlink r:id="rId40" w:history="1">
+        <w:r>
+          <w:rPr>
+            <w:rStyle w:val="Hyperlink"/>
+          </w:rPr>
+          <w:t>https://learn.unity.com/</w:t>
+        </w:r>
+      </w:hyperlink>
+      <w:r>
+        <w:t>.</w:t>
+      </w:r>
+      <w:r>
+        <w:br/>
+      </w:r>
+      <w:r>
+        <w:t>[Hozzáférés dátuma</w:t>
+      </w:r>
+      <w:r>
+        <w:t xml:space="preserve"> </w:t>
+      </w:r>
+      <w:r>
+        <w:t>2024.</w:t>
+      </w:r>
+      <w:r>
+        <w:t>05</w:t>
+      </w:r>
+      <w:r>
+        <w:t>.</w:t>
+      </w:r>
+      <w:r>
+        <w:t>10</w:t>
+      </w:r>
+      <w:r>
+        <w:t>]</w:t>
+      </w:r>
+      <w:r>
+        <w:t>.</w:t>
+      </w:r>
+    </w:p>
+    <w:p>
+      <w:pPr>
+        <w:pStyle w:val="ListParagraph"/>
+        <w:numPr>
+          <w:ilvl w:val="0"/>
+          <w:numId w:val="12"/>
+        </w:numPr>
+        <w:jc w:val="left"/>
+      </w:pPr>
+      <w:proofErr w:type="spellStart"/>
+      <w:r>
+        <w:t>Unity</w:t>
+      </w:r>
+      <w:proofErr w:type="spellEnd"/>
+      <w:r>
+        <w:t xml:space="preserve"> Test Framework: </w:t>
+      </w:r>
+      <w:r>
+        <w:t xml:space="preserve">[Online]. Elérhető: </w:t>
+      </w:r>
+      <w:hyperlink r:id="rId41" w:history="1">
+        <w:r>
+          <w:rPr>
+            <w:rStyle w:val="Hyperlink"/>
+          </w:rPr>
+          <w:t>https://docs.unity3d.com/Packages/com.unity.test-framework@1.1/manual/index.html</w:t>
+        </w:r>
+      </w:hyperlink>
+      <w:r>
+        <w:br/>
+      </w:r>
+      <w:r>
+        <w:t>[Hozzáférés dátuma: 2024.</w:t>
+      </w:r>
+      <w:r>
+        <w:t>05</w:t>
+      </w:r>
+      <w:r>
+        <w:t>.</w:t>
+      </w:r>
+      <w:r>
+        <w:t>10</w:t>
+      </w:r>
+      <w:r>
+        <w:t>]</w:t>
+      </w:r>
+      <w:r>
+        <w:t>.</w:t>
+      </w:r>
+    </w:p>
+    <w:p>
+      <w:pPr>
+        <w:pStyle w:val="ListParagraph"/>
+        <w:numPr>
+          <w:ilvl w:val="0"/>
+          <w:numId w:val="12"/>
+        </w:numPr>
+        <w:jc w:val="left"/>
+      </w:pPr>
+      <w:r>
+        <w:t>Folyadék szimuláció</w:t>
+      </w:r>
+      <w:r>
+        <w:t xml:space="preserve"> játékokhoz</w:t>
+      </w:r>
+      <w:r>
+        <w:t xml:space="preserve">: </w:t>
+      </w:r>
+      <w:proofErr w:type="spellStart"/>
+      <w:r>
+        <w:t>Jos</w:t>
+      </w:r>
+      <w:proofErr w:type="spellEnd"/>
+      <w:r>
+        <w:t xml:space="preserve"> </w:t>
+      </w:r>
+      <w:proofErr w:type="spellStart"/>
+      <w:r>
+        <w:t>Stam</w:t>
+      </w:r>
+      <w:proofErr w:type="spellEnd"/>
+      <w:r>
+        <w:t xml:space="preserve"> 2003</w:t>
+      </w:r>
+      <w:r>
+        <w:t xml:space="preserve"> </w:t>
+      </w:r>
+      <w:r>
+        <w:t>„</w:t>
+      </w:r>
+      <w:r>
+        <w:t xml:space="preserve">Real-Time Fluid Dynamics </w:t>
+      </w:r>
+      <w:proofErr w:type="spellStart"/>
+      <w:r>
+        <w:t>for</w:t>
+      </w:r>
+      <w:proofErr w:type="spellEnd"/>
+      <w:r>
+        <w:t xml:space="preserve"> </w:t>
+      </w:r>
+      <w:proofErr w:type="spellStart"/>
+      <w:r>
+        <w:t>Games</w:t>
+      </w:r>
+      <w:proofErr w:type="spellEnd"/>
+      <w:r>
+        <w:t>”</w:t>
+      </w:r>
+      <w:r>
+        <w:t>.</w:t>
+      </w:r>
+    </w:p>
+    <w:p>
+      <w:pPr>
+        <w:pStyle w:val="ListParagraph"/>
+        <w:numPr>
+          <w:ilvl w:val="0"/>
+          <w:numId w:val="12"/>
+        </w:numPr>
+        <w:jc w:val="left"/>
+      </w:pPr>
+      <w:r>
+        <w:t>Gáz szimuláció</w:t>
+      </w:r>
+      <w:r>
+        <w:t xml:space="preserve"> elmélet</w:t>
+      </w:r>
+      <w:r>
+        <w:t xml:space="preserve">: </w:t>
+      </w:r>
+      <w:proofErr w:type="spellStart"/>
+      <w:r>
+        <w:t>Fedkiw</w:t>
+      </w:r>
+      <w:proofErr w:type="spellEnd"/>
+      <w:r>
+        <w:t xml:space="preserve">, R., J. </w:t>
+      </w:r>
+      <w:proofErr w:type="spellStart"/>
+      <w:r>
+        <w:t>Stam</w:t>
+      </w:r>
+      <w:proofErr w:type="spellEnd"/>
+      <w:r>
+        <w:t xml:space="preserve">, and H.W. Jensen. 2001. "Visual </w:t>
       </w:r>
       <w:proofErr w:type="spellStart"/>
       <w:r>
@@ -18413,9 +19132,170 @@
       </w:r>
       <w:proofErr w:type="spellEnd"/>
       <w:r>
-        <w:t xml:space="preserve"> ont he GPU: </w:t>
-      </w:r>
-      <w:hyperlink r:id="rId38" w:history="1">
+        <w:t xml:space="preserve"> of </w:t>
+      </w:r>
+      <w:proofErr w:type="spellStart"/>
+      <w:r>
+        <w:t>Smoke</w:t>
+      </w:r>
+      <w:proofErr w:type="spellEnd"/>
+      <w:r>
+        <w:t>."</w:t>
+      </w:r>
+    </w:p>
+    <w:p>
+      <w:pPr>
+        <w:pStyle w:val="ListParagraph"/>
+        <w:numPr>
+          <w:ilvl w:val="0"/>
+          <w:numId w:val="12"/>
+        </w:numPr>
+        <w:jc w:val="left"/>
+      </w:pPr>
+      <w:r>
+        <w:t>Folyadék szimuláció</w:t>
+      </w:r>
+      <w:r>
+        <w:t xml:space="preserve"> elmélet</w:t>
+      </w:r>
+      <w:r>
+        <w:t xml:space="preserve">: </w:t>
+      </w:r>
+      <w:proofErr w:type="spellStart"/>
+      <w:r>
+        <w:t>Griebel</w:t>
+      </w:r>
+      <w:proofErr w:type="spellEnd"/>
+      <w:r>
+        <w:t xml:space="preserve">, M., T. </w:t>
+      </w:r>
+      <w:proofErr w:type="spellStart"/>
+      <w:r>
+        <w:t>Dornseifer</w:t>
+      </w:r>
+      <w:proofErr w:type="spellEnd"/>
+      <w:r>
+        <w:t xml:space="preserve">, and T. </w:t>
+      </w:r>
+      <w:proofErr w:type="spellStart"/>
+      <w:r>
+        <w:t>Neunhoeffer</w:t>
+      </w:r>
+      <w:proofErr w:type="spellEnd"/>
+      <w:r>
+        <w:t>.</w:t>
+      </w:r>
+      <w:r>
+        <w:t xml:space="preserve"> 1998</w:t>
+      </w:r>
+      <w:r>
+        <w:rPr>
+          <w:i/>
+          <w:iCs/>
+        </w:rPr>
+        <w:t>.</w:t>
+      </w:r>
+      <w:r>
+        <w:t xml:space="preserve"> </w:t>
+      </w:r>
+      <w:r>
+        <w:t>„</w:t>
+      </w:r>
+      <w:proofErr w:type="spellStart"/>
+      <w:r>
+        <w:rPr>
+          <w:rStyle w:val="Emphasis"/>
+          <w:i w:val="0"/>
+          <w:iCs w:val="0"/>
+        </w:rPr>
+        <w:t>Numerical</w:t>
+      </w:r>
+      <w:proofErr w:type="spellEnd"/>
+      <w:r>
+        <w:rPr>
+          <w:rStyle w:val="Emphasis"/>
+          <w:i w:val="0"/>
+          <w:iCs w:val="0"/>
+        </w:rPr>
+        <w:t xml:space="preserve"> </w:t>
+      </w:r>
+      <w:proofErr w:type="spellStart"/>
+      <w:r>
+        <w:rPr>
+          <w:rStyle w:val="Emphasis"/>
+          <w:i w:val="0"/>
+          <w:iCs w:val="0"/>
+        </w:rPr>
+        <w:t>Simulation</w:t>
+      </w:r>
+      <w:proofErr w:type="spellEnd"/>
+      <w:r>
+        <w:rPr>
+          <w:rStyle w:val="Emphasis"/>
+          <w:i w:val="0"/>
+          <w:iCs w:val="0"/>
+        </w:rPr>
+        <w:t xml:space="preserve"> in Fluid Dynamics: A </w:t>
+      </w:r>
+      <w:proofErr w:type="spellStart"/>
+      <w:r>
+        <w:rPr>
+          <w:rStyle w:val="Emphasis"/>
+          <w:i w:val="0"/>
+          <w:iCs w:val="0"/>
+        </w:rPr>
+        <w:t>Practical</w:t>
+      </w:r>
+      <w:proofErr w:type="spellEnd"/>
+      <w:r>
+        <w:rPr>
+          <w:rStyle w:val="Emphasis"/>
+          <w:i w:val="0"/>
+          <w:iCs w:val="0"/>
+        </w:rPr>
+        <w:t xml:space="preserve"> </w:t>
+      </w:r>
+      <w:proofErr w:type="spellStart"/>
+      <w:r>
+        <w:rPr>
+          <w:rStyle w:val="Emphasis"/>
+          <w:i w:val="0"/>
+          <w:iCs w:val="0"/>
+        </w:rPr>
+        <w:t>Introduction</w:t>
+      </w:r>
+      <w:proofErr w:type="spellEnd"/>
+      <w:r>
+        <w:rPr>
+          <w:rStyle w:val="Emphasis"/>
+          <w:i w:val="0"/>
+          <w:iCs w:val="0"/>
+        </w:rPr>
+        <w:t>”</w:t>
+      </w:r>
+      <w:r>
+        <w:t>.</w:t>
+      </w:r>
+    </w:p>
+    <w:p>
+      <w:pPr>
+        <w:pStyle w:val="ListParagraph"/>
+        <w:numPr>
+          <w:ilvl w:val="0"/>
+          <w:numId w:val="12"/>
+        </w:numPr>
+        <w:jc w:val="left"/>
+      </w:pPr>
+      <w:r>
+        <w:t>GPU folyadék szimuláció: [Online]. Elérhető</w:t>
+      </w:r>
+      <w:r>
+        <w:t>:</w:t>
+      </w:r>
+      <w:r>
+        <w:t xml:space="preserve"> </w:t>
+      </w:r>
+      <w:hyperlink r:id="rId42" w:history="1">
         <w:r>
           <w:rPr>
             <w:rStyle w:val="Hyperlink"/>
@@ -18423,6 +19303,19 @@
           <w:t>https://developer.nvidia.com/gpugems/gpugems/part-vi-beyond-triangles/chapter-38-fast-fluid-dynamics-simulation-gpu</w:t>
         </w:r>
       </w:hyperlink>
+      <w:r>
+        <w:br/>
+        <w:t>[Hozzáférés dátuma: 2024.</w:t>
+      </w:r>
+      <w:r>
+        <w:t>05.10</w:t>
+      </w:r>
+      <w:r>
+        <w:t>]</w:t>
+      </w:r>
+      <w:r>
+        <w:t>.</w:t>
+      </w:r>
     </w:p>
     <w:p>
       <w:pPr>
@@ -18431,14 +19324,21 @@
           <w:ilvl w:val="0"/>
           <w:numId w:val="12"/>
         </w:numPr>
+        <w:jc w:val="left"/>
       </w:pPr>
       <w:r>
         <w:t>Vektor analízis</w:t>
       </w:r>
       <w:r>
+        <w:t xml:space="preserve"> elmélet</w:t>
+      </w:r>
+      <w:r>
         <w:t xml:space="preserve">: </w:t>
       </w:r>
-      <w:hyperlink r:id="rId39" w:history="1">
+      <w:r>
+        <w:t xml:space="preserve">[Online]. Elérhető: </w:t>
+      </w:r>
+      <w:hyperlink r:id="rId43" w:history="1">
         <w:r>
           <w:rPr>
             <w:rStyle w:val="Hyperlink"/>
@@ -18446,6 +19346,25 @@
           <w:t>https://www.feynmanlectures.caltech.edu/II_02.html</w:t>
         </w:r>
       </w:hyperlink>
+      <w:r>
+        <w:br/>
+        <w:t>[Hozzáférés dátuma: 2024.</w:t>
+      </w:r>
+      <w:r>
+        <w:t>05</w:t>
+      </w:r>
+      <w:r>
+        <w:t>.</w:t>
+      </w:r>
+      <w:r>
+        <w:t>10</w:t>
+      </w:r>
+      <w:r>
+        <w:t>]</w:t>
+      </w:r>
+      <w:r>
+        <w:t>.</w:t>
+      </w:r>
     </w:p>
     <w:p>
       <w:pPr>
@@ -18454,31 +19373,97 @@
           <w:ilvl w:val="0"/>
           <w:numId w:val="12"/>
         </w:numPr>
+        <w:jc w:val="left"/>
         <w:rPr>
           <w:rStyle w:val="Hyperlink"/>
           <w:color w:val="auto"/>
         </w:rPr>
       </w:pPr>
       <w:r>
-        <w:t>Véges differencia módszer:</w:t>
+        <w:t>Véges differencia módszer</w:t>
+      </w:r>
+      <w:r>
+        <w:t xml:space="preserve"> elmélet</w:t>
+      </w:r>
+      <w:r>
+        <w:t>:</w:t>
       </w:r>
       <w:r>
         <w:t xml:space="preserve"> </w:t>
       </w:r>
-      <w:hyperlink r:id="rId40" w:history="1">
-        <w:r>
-          <w:rPr>
-            <w:rStyle w:val="Hyperlink"/>
-          </w:rPr>
-          <w:t>https://en.wikipedia.org/wiki/Finite_differenc</w:t>
-        </w:r>
-        <w:r>
-          <w:rPr>
-            <w:rStyle w:val="Hyperlink"/>
-          </w:rPr>
-          <w:t>e</w:t>
-        </w:r>
-      </w:hyperlink>
+      <w:r>
+        <w:t xml:space="preserve">Christian </w:t>
+      </w:r>
+      <w:proofErr w:type="spellStart"/>
+      <w:r>
+        <w:t>Grossmann</w:t>
+      </w:r>
+      <w:proofErr w:type="spellEnd"/>
+      <w:r>
+        <w:t xml:space="preserve">; Hans-G. </w:t>
+      </w:r>
+      <w:proofErr w:type="spellStart"/>
+      <w:r>
+        <w:t>Roos</w:t>
+      </w:r>
+      <w:proofErr w:type="spellEnd"/>
+      <w:r>
+        <w:t xml:space="preserve">; Martin </w:t>
+      </w:r>
+      <w:proofErr w:type="spellStart"/>
+      <w:r>
+        <w:t>Stynes</w:t>
+      </w:r>
+      <w:proofErr w:type="spellEnd"/>
+      <w:r>
+        <w:t xml:space="preserve"> (2007). </w:t>
+      </w:r>
+      <w:r>
+        <w:t>„</w:t>
+      </w:r>
+      <w:proofErr w:type="spellStart"/>
+      <w:r>
+        <w:t>Numerical</w:t>
+      </w:r>
+      <w:proofErr w:type="spellEnd"/>
+      <w:r>
+        <w:t xml:space="preserve"> </w:t>
+      </w:r>
+      <w:proofErr w:type="spellStart"/>
+      <w:r>
+        <w:t>Treatment</w:t>
+      </w:r>
+      <w:proofErr w:type="spellEnd"/>
+      <w:r>
+        <w:t xml:space="preserve"> of </w:t>
+      </w:r>
+      <w:proofErr w:type="spellStart"/>
+      <w:r>
+        <w:t>Partial</w:t>
+      </w:r>
+      <w:proofErr w:type="spellEnd"/>
+      <w:r>
+        <w:t xml:space="preserve"> </w:t>
+      </w:r>
+      <w:proofErr w:type="spellStart"/>
+      <w:r>
+        <w:t>Differential</w:t>
+      </w:r>
+      <w:proofErr w:type="spellEnd"/>
+      <w:r>
+        <w:t xml:space="preserve"> </w:t>
+      </w:r>
+      <w:proofErr w:type="spellStart"/>
+      <w:r>
+        <w:t>Equation</w:t>
+      </w:r>
+      <w:r>
+        <w:t>s</w:t>
+      </w:r>
+      <w:proofErr w:type="spellEnd"/>
+      <w:r>
+        <w:t>”</w:t>
+      </w:r>
     </w:p>
     <w:p>
       <w:pPr>
@@ -18487,6 +19472,7 @@
           <w:ilvl w:val="0"/>
           <w:numId w:val="12"/>
         </w:numPr>
+        <w:jc w:val="left"/>
         <w:rPr>
           <w:u w:val="single"/>
         </w:rPr>
@@ -18497,16 +19483,236 @@
           <w:color w:val="auto"/>
           <w:u w:val="none"/>
         </w:rPr>
-        <w:t xml:space="preserve">Végeselem módszer: </w:t>
-      </w:r>
-      <w:hyperlink r:id="rId41" w:history="1">
-        <w:r>
-          <w:rPr>
-            <w:rStyle w:val="Hyperlink"/>
-          </w:rPr>
-          <w:t>https://en.wikipedia.org/wiki/Finite_element_method</w:t>
-        </w:r>
-      </w:hyperlink>
+        <w:t>Végeselem módszer</w:t>
+      </w:r>
+      <w:r>
+        <w:rPr>
+          <w:rStyle w:val="Hyperlink"/>
+          <w:color w:val="auto"/>
+          <w:u w:val="none"/>
+        </w:rPr>
+        <w:t xml:space="preserve"> elmélet</w:t>
+      </w:r>
+      <w:r>
+        <w:rPr>
+          <w:rStyle w:val="Hyperlink"/>
+          <w:color w:val="auto"/>
+          <w:u w:val="none"/>
+        </w:rPr>
+        <w:t xml:space="preserve">: </w:t>
+      </w:r>
+      <w:proofErr w:type="spellStart"/>
+      <w:r>
+        <w:rPr>
+          <w:rStyle w:val="Hyperlink"/>
+          <w:color w:val="auto"/>
+          <w:u w:val="none"/>
+        </w:rPr>
+        <w:t>Reddy</w:t>
+      </w:r>
+      <w:proofErr w:type="spellEnd"/>
+      <w:r>
+        <w:rPr>
+          <w:rStyle w:val="Hyperlink"/>
+          <w:color w:val="auto"/>
+          <w:u w:val="none"/>
+        </w:rPr>
+        <w:t xml:space="preserve">, J. N. (2006). </w:t>
+      </w:r>
+      <w:r>
+        <w:rPr>
+          <w:rStyle w:val="Hyperlink"/>
+          <w:color w:val="auto"/>
+          <w:u w:val="none"/>
+        </w:rPr>
+        <w:t>„</w:t>
+      </w:r>
+      <w:r>
+        <w:rPr>
+          <w:rStyle w:val="Hyperlink"/>
+          <w:color w:val="auto"/>
+          <w:u w:val="none"/>
+        </w:rPr>
+        <w:t xml:space="preserve">An </w:t>
+      </w:r>
+      <w:proofErr w:type="spellStart"/>
+      <w:r>
+        <w:rPr>
+          <w:rStyle w:val="Hyperlink"/>
+          <w:color w:val="auto"/>
+          <w:u w:val="none"/>
+        </w:rPr>
+        <w:t>Introduction</w:t>
+      </w:r>
+      <w:proofErr w:type="spellEnd"/>
+      <w:r>
+        <w:rPr>
+          <w:rStyle w:val="Hyperlink"/>
+          <w:color w:val="auto"/>
+          <w:u w:val="none"/>
+        </w:rPr>
+        <w:t xml:space="preserve"> </w:t>
+      </w:r>
+      <w:proofErr w:type="spellStart"/>
+      <w:r>
+        <w:rPr>
+          <w:rStyle w:val="Hyperlink"/>
+          <w:color w:val="auto"/>
+          <w:u w:val="none"/>
+        </w:rPr>
+        <w:t>to</w:t>
+      </w:r>
+      <w:proofErr w:type="spellEnd"/>
+      <w:r>
+        <w:rPr>
+          <w:rStyle w:val="Hyperlink"/>
+          <w:color w:val="auto"/>
+          <w:u w:val="none"/>
+        </w:rPr>
+        <w:t xml:space="preserve"> </w:t>
+      </w:r>
+      <w:proofErr w:type="spellStart"/>
+      <w:r>
+        <w:rPr>
+          <w:rStyle w:val="Hyperlink"/>
+          <w:color w:val="auto"/>
+          <w:u w:val="none"/>
+        </w:rPr>
+        <w:t>the</w:t>
+      </w:r>
+      <w:proofErr w:type="spellEnd"/>
+      <w:r>
+        <w:rPr>
+          <w:rStyle w:val="Hyperlink"/>
+          <w:color w:val="auto"/>
+          <w:u w:val="none"/>
+        </w:rPr>
+        <w:t xml:space="preserve"> </w:t>
+      </w:r>
+      <w:proofErr w:type="spellStart"/>
+      <w:r>
+        <w:rPr>
+          <w:rStyle w:val="Hyperlink"/>
+          <w:color w:val="auto"/>
+          <w:u w:val="none"/>
+        </w:rPr>
+        <w:t>Finite</w:t>
+      </w:r>
+      <w:proofErr w:type="spellEnd"/>
+      <w:r>
+        <w:rPr>
+          <w:rStyle w:val="Hyperlink"/>
+          <w:color w:val="auto"/>
+          <w:u w:val="none"/>
+        </w:rPr>
+        <w:t xml:space="preserve"> </w:t>
+      </w:r>
+      <w:proofErr w:type="spellStart"/>
+      <w:r>
+        <w:rPr>
+          <w:rStyle w:val="Hyperlink"/>
+          <w:color w:val="auto"/>
+          <w:u w:val="none"/>
+        </w:rPr>
+        <w:t>Element</w:t>
+      </w:r>
+      <w:proofErr w:type="spellEnd"/>
+      <w:r>
+        <w:rPr>
+          <w:rStyle w:val="Hyperlink"/>
+          <w:color w:val="auto"/>
+          <w:u w:val="none"/>
+        </w:rPr>
+        <w:t xml:space="preserve"> </w:t>
+      </w:r>
+      <w:proofErr w:type="spellStart"/>
+      <w:r>
+        <w:rPr>
+          <w:rStyle w:val="Hyperlink"/>
+          <w:color w:val="auto"/>
+          <w:u w:val="none"/>
+        </w:rPr>
+        <w:t>Method</w:t>
+      </w:r>
+      <w:proofErr w:type="spellEnd"/>
+      <w:r>
+        <w:rPr>
+          <w:rStyle w:val="Hyperlink"/>
+          <w:color w:val="auto"/>
+          <w:u w:val="none"/>
+        </w:rPr>
+        <w:t>”</w:t>
+      </w:r>
+      <w:r>
+        <w:rPr>
+          <w:rStyle w:val="Hyperlink"/>
+          <w:color w:val="auto"/>
+          <w:u w:val="none"/>
+        </w:rPr>
+        <w:t xml:space="preserve"> (</w:t>
+      </w:r>
+      <w:proofErr w:type="spellStart"/>
+      <w:r>
+        <w:rPr>
+          <w:rStyle w:val="Hyperlink"/>
+          <w:color w:val="auto"/>
+          <w:u w:val="none"/>
+        </w:rPr>
+        <w:t>Third</w:t>
+      </w:r>
+      <w:proofErr w:type="spellEnd"/>
+      <w:r>
+        <w:rPr>
+          <w:rStyle w:val="Hyperlink"/>
+          <w:color w:val="auto"/>
+          <w:u w:val="none"/>
+        </w:rPr>
+        <w:t xml:space="preserve"> </w:t>
+      </w:r>
+      <w:proofErr w:type="spellStart"/>
+      <w:r>
+        <w:rPr>
+          <w:rStyle w:val="Hyperlink"/>
+          <w:color w:val="auto"/>
+          <w:u w:val="none"/>
+        </w:rPr>
+        <w:t>ed</w:t>
+      </w:r>
+      <w:proofErr w:type="spellEnd"/>
+      <w:r>
+        <w:rPr>
+          <w:rStyle w:val="Hyperlink"/>
+          <w:color w:val="auto"/>
+          <w:u w:val="none"/>
+        </w:rPr>
+        <w:t xml:space="preserve">.). </w:t>
+      </w:r>
+      <w:proofErr w:type="spellStart"/>
+      <w:r>
+        <w:rPr>
+          <w:rStyle w:val="Hyperlink"/>
+          <w:color w:val="auto"/>
+          <w:u w:val="none"/>
+        </w:rPr>
+        <w:t>McGraw</w:t>
+      </w:r>
+      <w:proofErr w:type="spellEnd"/>
+      <w:r>
+        <w:rPr>
+          <w:rStyle w:val="Hyperlink"/>
+          <w:color w:val="auto"/>
+          <w:u w:val="none"/>
+        </w:rPr>
+        <w:t>-Hill</w:t>
+      </w:r>
+      <w:r>
+        <w:rPr>
+          <w:rStyle w:val="Hyperlink"/>
+          <w:color w:val="auto"/>
+          <w:u w:val="none"/>
+        </w:rPr>
+        <w:t>.</w:t>
+      </w:r>
     </w:p>
     <w:p>
       <w:pPr>
@@ -18515,18 +19721,88 @@
           <w:ilvl w:val="0"/>
           <w:numId w:val="12"/>
         </w:numPr>
-      </w:pPr>
-      <w:r>
-        <w:t xml:space="preserve">Projekciós operátor: </w:t>
-      </w:r>
-      <w:hyperlink r:id="rId42" w:history="1">
-        <w:r>
-          <w:rPr>
-            <w:rStyle w:val="Hyperlink"/>
-          </w:rPr>
-          <w:t>https://en.wikipedia.org/wiki/Leray_projection</w:t>
-        </w:r>
-      </w:hyperlink>
+        <w:jc w:val="left"/>
+      </w:pPr>
+      <w:proofErr w:type="spellStart"/>
+      <w:r>
+        <w:lastRenderedPageBreak/>
+        <w:t>Leray</w:t>
+      </w:r>
+      <w:proofErr w:type="spellEnd"/>
+      <w:r>
+        <w:t xml:space="preserve"> p</w:t>
+      </w:r>
+      <w:r>
+        <w:t>rojekciós operátor</w:t>
+      </w:r>
+      <w:r>
+        <w:t xml:space="preserve"> elmélet</w:t>
+      </w:r>
+      <w:r>
+        <w:t xml:space="preserve">: </w:t>
+      </w:r>
+      <w:proofErr w:type="spellStart"/>
+      <w:r>
+        <w:t>Temam</w:t>
+      </w:r>
+      <w:proofErr w:type="spellEnd"/>
+      <w:r>
+        <w:t xml:space="preserve">, Roger (2001). </w:t>
+      </w:r>
+      <w:r>
+        <w:t>„</w:t>
+      </w:r>
+      <w:proofErr w:type="spellStart"/>
+      <w:r>
+        <w:t>Navier-Stokes</w:t>
+      </w:r>
+      <w:proofErr w:type="spellEnd"/>
+      <w:r>
+        <w:t xml:space="preserve"> </w:t>
+      </w:r>
+      <w:proofErr w:type="spellStart"/>
+      <w:proofErr w:type="gramStart"/>
+      <w:r>
+        <w:t>equations</w:t>
+      </w:r>
+      <w:proofErr w:type="spellEnd"/>
+      <w:r>
+        <w:t xml:space="preserve"> :</w:t>
+      </w:r>
+      <w:proofErr w:type="gramEnd"/>
+      <w:r>
+        <w:t xml:space="preserve"> </w:t>
+      </w:r>
+      <w:proofErr w:type="spellStart"/>
+      <w:r>
+        <w:t>theory</w:t>
+      </w:r>
+      <w:proofErr w:type="spellEnd"/>
+      <w:r>
+        <w:t xml:space="preserve"> and </w:t>
+      </w:r>
+      <w:proofErr w:type="spellStart"/>
+      <w:r>
+        <w:t>numerical</w:t>
+      </w:r>
+      <w:proofErr w:type="spellEnd"/>
+      <w:r>
+        <w:t xml:space="preserve"> </w:t>
+      </w:r>
+      <w:proofErr w:type="spellStart"/>
+      <w:r>
+        <w:t>analysi</w:t>
+      </w:r>
+      <w:r>
+        <w:t>s</w:t>
+      </w:r>
+      <w:proofErr w:type="spellEnd"/>
+      <w:r>
+        <w:t>”</w:t>
+      </w:r>
+      <w:r>
+        <w:t>.</w:t>
+      </w:r>
     </w:p>
     <w:p>
       <w:pPr>
@@ -18535,12 +19811,13 @@
           <w:ilvl w:val="0"/>
           <w:numId w:val="12"/>
         </w:numPr>
-      </w:pPr>
-      <w:r>
-        <w:t>Explicit-implicit módsze</w:t>
-      </w:r>
-      <w:r>
-        <w:t>r</w:t>
+        <w:jc w:val="left"/>
+      </w:pPr>
+      <w:r>
+        <w:t>Explicit-implicit</w:t>
+      </w:r>
+      <w:r>
+        <w:t xml:space="preserve"> numerikus módszerek elmélet</w:t>
       </w:r>
       <w:r>
         <w:t>:</w:t>
@@ -18548,14 +19825,90 @@
       <w:r>
         <w:t xml:space="preserve"> </w:t>
       </w:r>
-      <w:hyperlink r:id="rId43" w:history="1">
-        <w:r>
-          <w:rPr>
-            <w:rStyle w:val="Hyperlink"/>
-          </w:rPr>
-          <w:t>https://en.wikipedia.org/wiki/Explicit_and_implicit_methods</w:t>
-        </w:r>
-      </w:hyperlink>
+      <w:r>
+        <w:t xml:space="preserve">U.M. Ascher, S.J. </w:t>
+      </w:r>
+      <w:proofErr w:type="spellStart"/>
+      <w:r>
+        <w:t>Ruuth</w:t>
+      </w:r>
+      <w:proofErr w:type="spellEnd"/>
+      <w:r>
+        <w:t xml:space="preserve">, R.J. </w:t>
+      </w:r>
+      <w:proofErr w:type="spellStart"/>
+      <w:r>
+        <w:t>Spiteri</w:t>
+      </w:r>
+      <w:proofErr w:type="spellEnd"/>
+      <w:r>
+        <w:t xml:space="preserve">: </w:t>
+      </w:r>
+      <w:r>
+        <w:t>„</w:t>
+      </w:r>
+      <w:r>
+        <w:t xml:space="preserve">Implicit-Explicit </w:t>
+      </w:r>
+      <w:proofErr w:type="spellStart"/>
+      <w:r>
+        <w:t>Runge-Kutta</w:t>
+      </w:r>
+      <w:proofErr w:type="spellEnd"/>
+      <w:r>
+        <w:t xml:space="preserve"> </w:t>
+      </w:r>
+      <w:proofErr w:type="spellStart"/>
+      <w:r>
+        <w:t>Methods</w:t>
+      </w:r>
+      <w:proofErr w:type="spellEnd"/>
+      <w:r>
+        <w:t xml:space="preserve"> </w:t>
+      </w:r>
+      <w:proofErr w:type="spellStart"/>
+      <w:r>
+        <w:t>for</w:t>
+      </w:r>
+      <w:proofErr w:type="spellEnd"/>
+      <w:r>
+        <w:t xml:space="preserve"> Time-</w:t>
+      </w:r>
+      <w:proofErr w:type="spellStart"/>
+      <w:r>
+        <w:t>Dependent</w:t>
+      </w:r>
+      <w:proofErr w:type="spellEnd"/>
+      <w:r>
+        <w:t xml:space="preserve"> </w:t>
+      </w:r>
+      <w:proofErr w:type="spellStart"/>
+      <w:r>
+        <w:t>Partial</w:t>
+      </w:r>
+      <w:proofErr w:type="spellEnd"/>
+      <w:r>
+        <w:t xml:space="preserve"> </w:t>
+      </w:r>
+      <w:proofErr w:type="spellStart"/>
+      <w:r>
+        <w:t>Differential</w:t>
+      </w:r>
+      <w:proofErr w:type="spellEnd"/>
+      <w:r>
+        <w:t xml:space="preserve"> </w:t>
+      </w:r>
+      <w:proofErr w:type="spellStart"/>
+      <w:r>
+        <w:t>Equation</w:t>
+      </w:r>
+      <w:r>
+        <w:t>s</w:t>
+      </w:r>
+      <w:proofErr w:type="spellEnd"/>
+      <w:r>
+        <w:t>”</w:t>
+      </w:r>
     </w:p>
     <w:sectPr>
       <w:headerReference w:type="default" r:id="rId44"/>
@@ -19757,16 +21110,16 @@
     </w:lvl>
   </w:abstractNum>
   <w:abstractNum w:abstractNumId="10" w15:restartNumberingAfterBreak="0">
-    <w:nsid w:val="5A6E7D04"/>
+    <w:nsid w:val="59B003D6"/>
     <w:multiLevelType w:val="hybridMultilevel"/>
-    <w:tmpl w:val="C1349DFA"/>
+    <w:tmpl w:val="9E54AC9E"/>
     <w:lvl w:ilvl="0" w:tplc="040E0001">
       <w:start w:val="1"/>
       <w:numFmt w:val="bullet"/>
       <w:lvlText w:val=""/>
       <w:lvlJc w:val="left"/>
       <w:pPr>
-        <w:ind w:left="768" w:hanging="360"/>
+        <w:ind w:left="720" w:hanging="360"/>
       </w:pPr>
       <w:rPr>
         <w:rFonts w:ascii="Symbol" w:hAnsi="Symbol" w:hint="default"/>
@@ -19778,7 +21131,7 @@
       <w:lvlText w:val="o"/>
       <w:lvlJc w:val="left"/>
       <w:pPr>
-        <w:ind w:left="1488" w:hanging="360"/>
+        <w:ind w:left="1440" w:hanging="360"/>
       </w:pPr>
       <w:rPr>
         <w:rFonts w:ascii="Courier New" w:hAnsi="Courier New" w:cs="Courier New" w:hint="default"/>
@@ -19790,7 +21143,7 @@
       <w:lvlText w:val=""/>
       <w:lvlJc w:val="left"/>
       <w:pPr>
-        <w:ind w:left="2208" w:hanging="360"/>
+        <w:ind w:left="2160" w:hanging="360"/>
       </w:pPr>
       <w:rPr>
         <w:rFonts w:ascii="Wingdings" w:hAnsi="Wingdings" w:hint="default"/>
@@ -19802,7 +21155,7 @@
       <w:lvlText w:val=""/>
       <w:lvlJc w:val="left"/>
       <w:pPr>
-        <w:ind w:left="2928" w:hanging="360"/>
+        <w:ind w:left="2880" w:hanging="360"/>
       </w:pPr>
       <w:rPr>
         <w:rFonts w:ascii="Symbol" w:hAnsi="Symbol" w:hint="default"/>
@@ -19814,7 +21167,7 @@
       <w:lvlText w:val="o"/>
       <w:lvlJc w:val="left"/>
       <w:pPr>
-        <w:ind w:left="3648" w:hanging="360"/>
+        <w:ind w:left="3600" w:hanging="360"/>
       </w:pPr>
       <w:rPr>
         <w:rFonts w:ascii="Courier New" w:hAnsi="Courier New" w:cs="Courier New" w:hint="default"/>
@@ -19826,7 +21179,7 @@
       <w:lvlText w:val=""/>
       <w:lvlJc w:val="left"/>
       <w:pPr>
-        <w:ind w:left="4368" w:hanging="360"/>
+        <w:ind w:left="4320" w:hanging="360"/>
       </w:pPr>
       <w:rPr>
         <w:rFonts w:ascii="Wingdings" w:hAnsi="Wingdings" w:hint="default"/>
@@ -19838,7 +21191,7 @@
       <w:lvlText w:val=""/>
       <w:lvlJc w:val="left"/>
       <w:pPr>
-        <w:ind w:left="5088" w:hanging="360"/>
+        <w:ind w:left="5040" w:hanging="360"/>
       </w:pPr>
       <w:rPr>
         <w:rFonts w:ascii="Symbol" w:hAnsi="Symbol" w:hint="default"/>
@@ -19850,7 +21203,7 @@
       <w:lvlText w:val="o"/>
       <w:lvlJc w:val="left"/>
       <w:pPr>
-        <w:ind w:left="5808" w:hanging="360"/>
+        <w:ind w:left="5760" w:hanging="360"/>
       </w:pPr>
       <w:rPr>
         <w:rFonts w:ascii="Courier New" w:hAnsi="Courier New" w:cs="Courier New" w:hint="default"/>
@@ -19862,7 +21215,7 @@
       <w:lvlText w:val=""/>
       <w:lvlJc w:val="left"/>
       <w:pPr>
-        <w:ind w:left="6528" w:hanging="360"/>
+        <w:ind w:left="6480" w:hanging="360"/>
       </w:pPr>
       <w:rPr>
         <w:rFonts w:ascii="Wingdings" w:hAnsi="Wingdings" w:hint="default"/>
@@ -19870,6 +21223,119 @@
     </w:lvl>
   </w:abstractNum>
   <w:abstractNum w:abstractNumId="11" w15:restartNumberingAfterBreak="0">
+    <w:nsid w:val="5A6E7D04"/>
+    <w:multiLevelType w:val="hybridMultilevel"/>
+    <w:tmpl w:val="C1349DFA"/>
+    <w:lvl w:ilvl="0" w:tplc="040E0001">
+      <w:start w:val="1"/>
+      <w:numFmt w:val="bullet"/>
+      <w:lvlText w:val=""/>
+      <w:lvlJc w:val="left"/>
+      <w:pPr>
+        <w:ind w:left="768" w:hanging="360"/>
+      </w:pPr>
+      <w:rPr>
+        <w:rFonts w:ascii="Symbol" w:hAnsi="Symbol" w:hint="default"/>
+      </w:rPr>
+    </w:lvl>
+    <w:lvl w:ilvl="1" w:tplc="040E0003" w:tentative="1">
+      <w:start w:val="1"/>
+      <w:numFmt w:val="bullet"/>
+      <w:lvlText w:val="o"/>
+      <w:lvlJc w:val="left"/>
+      <w:pPr>
+        <w:ind w:left="1488" w:hanging="360"/>
+      </w:pPr>
+      <w:rPr>
+        <w:rFonts w:ascii="Courier New" w:hAnsi="Courier New" w:cs="Courier New" w:hint="default"/>
+      </w:rPr>
+    </w:lvl>
+    <w:lvl w:ilvl="2" w:tplc="040E0005" w:tentative="1">
+      <w:start w:val="1"/>
+      <w:numFmt w:val="bullet"/>
+      <w:lvlText w:val=""/>
+      <w:lvlJc w:val="left"/>
+      <w:pPr>
+        <w:ind w:left="2208" w:hanging="360"/>
+      </w:pPr>
+      <w:rPr>
+        <w:rFonts w:ascii="Wingdings" w:hAnsi="Wingdings" w:hint="default"/>
+      </w:rPr>
+    </w:lvl>
+    <w:lvl w:ilvl="3" w:tplc="040E0001" w:tentative="1">
+      <w:start w:val="1"/>
+      <w:numFmt w:val="bullet"/>
+      <w:lvlText w:val=""/>
+      <w:lvlJc w:val="left"/>
+      <w:pPr>
+        <w:ind w:left="2928" w:hanging="360"/>
+      </w:pPr>
+      <w:rPr>
+        <w:rFonts w:ascii="Symbol" w:hAnsi="Symbol" w:hint="default"/>
+      </w:rPr>
+    </w:lvl>
+    <w:lvl w:ilvl="4" w:tplc="040E0003" w:tentative="1">
+      <w:start w:val="1"/>
+      <w:numFmt w:val="bullet"/>
+      <w:lvlText w:val="o"/>
+      <w:lvlJc w:val="left"/>
+      <w:pPr>
+        <w:ind w:left="3648" w:hanging="360"/>
+      </w:pPr>
+      <w:rPr>
+        <w:rFonts w:ascii="Courier New" w:hAnsi="Courier New" w:cs="Courier New" w:hint="default"/>
+      </w:rPr>
+    </w:lvl>
+    <w:lvl w:ilvl="5" w:tplc="040E0005" w:tentative="1">
+      <w:start w:val="1"/>
+      <w:numFmt w:val="bullet"/>
+      <w:lvlText w:val=""/>
+      <w:lvlJc w:val="left"/>
+      <w:pPr>
+        <w:ind w:left="4368" w:hanging="360"/>
+      </w:pPr>
+      <w:rPr>
+        <w:rFonts w:ascii="Wingdings" w:hAnsi="Wingdings" w:hint="default"/>
+      </w:rPr>
+    </w:lvl>
+    <w:lvl w:ilvl="6" w:tplc="040E0001" w:tentative="1">
+      <w:start w:val="1"/>
+      <w:numFmt w:val="bullet"/>
+      <w:lvlText w:val=""/>
+      <w:lvlJc w:val="left"/>
+      <w:pPr>
+        <w:ind w:left="5088" w:hanging="360"/>
+      </w:pPr>
+      <w:rPr>
+        <w:rFonts w:ascii="Symbol" w:hAnsi="Symbol" w:hint="default"/>
+      </w:rPr>
+    </w:lvl>
+    <w:lvl w:ilvl="7" w:tplc="040E0003" w:tentative="1">
+      <w:start w:val="1"/>
+      <w:numFmt w:val="bullet"/>
+      <w:lvlText w:val="o"/>
+      <w:lvlJc w:val="left"/>
+      <w:pPr>
+        <w:ind w:left="5808" w:hanging="360"/>
+      </w:pPr>
+      <w:rPr>
+        <w:rFonts w:ascii="Courier New" w:hAnsi="Courier New" w:cs="Courier New" w:hint="default"/>
+      </w:rPr>
+    </w:lvl>
+    <w:lvl w:ilvl="8" w:tplc="040E0005" w:tentative="1">
+      <w:start w:val="1"/>
+      <w:numFmt w:val="bullet"/>
+      <w:lvlText w:val=""/>
+      <w:lvlJc w:val="left"/>
+      <w:pPr>
+        <w:ind w:left="6528" w:hanging="360"/>
+      </w:pPr>
+      <w:rPr>
+        <w:rFonts w:ascii="Wingdings" w:hAnsi="Wingdings" w:hint="default"/>
+      </w:rPr>
+    </w:lvl>
+  </w:abstractNum>
+  <w:abstractNum w:abstractNumId="12" w15:restartNumberingAfterBreak="0">
     <w:nsid w:val="700A6E1E"/>
     <w:multiLevelType w:val="hybridMultilevel"/>
     <w:tmpl w:val="4C748570"/>
@@ -19958,7 +21424,7 @@
       </w:pPr>
     </w:lvl>
   </w:abstractNum>
-  <w:abstractNum w:abstractNumId="12" w15:restartNumberingAfterBreak="0">
+  <w:abstractNum w:abstractNumId="13" w15:restartNumberingAfterBreak="0">
     <w:nsid w:val="72126822"/>
     <w:multiLevelType w:val="hybridMultilevel"/>
     <w:tmpl w:val="68EA42B4"/>
@@ -20071,7 +21537,7 @@
       </w:rPr>
     </w:lvl>
   </w:abstractNum>
-  <w:abstractNum w:abstractNumId="13" w15:restartNumberingAfterBreak="0">
+  <w:abstractNum w:abstractNumId="14" w15:restartNumberingAfterBreak="0">
     <w:nsid w:val="78C165EB"/>
     <w:multiLevelType w:val="hybridMultilevel"/>
     <w:tmpl w:val="8DEE52D2"/>
@@ -20188,16 +21654,16 @@
     <w:abstractNumId w:val="3"/>
   </w:num>
   <w:num w:numId="2" w16cid:durableId="1134175019">
-    <w:abstractNumId w:val="10"/>
+    <w:abstractNumId w:val="11"/>
   </w:num>
   <w:num w:numId="3" w16cid:durableId="1827235010">
     <w:abstractNumId w:val="6"/>
   </w:num>
   <w:num w:numId="4" w16cid:durableId="29501548">
-    <w:abstractNumId w:val="12"/>
+    <w:abstractNumId w:val="13"/>
   </w:num>
   <w:num w:numId="5" w16cid:durableId="1718972300">
-    <w:abstractNumId w:val="11"/>
+    <w:abstractNumId w:val="12"/>
   </w:num>
   <w:num w:numId="6" w16cid:durableId="2065180114">
     <w:abstractNumId w:val="2"/>
@@ -20212,7 +21678,7 @@
     <w:abstractNumId w:val="8"/>
   </w:num>
   <w:num w:numId="10" w16cid:durableId="2077623191">
-    <w:abstractNumId w:val="13"/>
+    <w:abstractNumId w:val="14"/>
   </w:num>
   <w:num w:numId="11" w16cid:durableId="2116513719">
     <w:abstractNumId w:val="5"/>
@@ -20225,6 +21691,9 @@
   </w:num>
   <w:num w:numId="14" w16cid:durableId="1304310902">
     <w:abstractNumId w:val="9"/>
+  </w:num>
+  <w:num w:numId="15" w16cid:durableId="373699382">
+    <w:abstractNumId w:val="10"/>
   </w:num>
 </w:numbering>
 </file>

</xml_diff>

<commit_message>
Fixed build errors and updated documentation
</commit_message>
<xml_diff>
--- a/Dokumentáció.docx
+++ b/Dokumentáció.docx
@@ -879,7 +879,7 @@
           <w:r>
             <w:fldChar w:fldCharType="separate"/>
           </w:r>
-          <w:hyperlink w:anchor="_Toc166351350" w:history="1">
+          <w:hyperlink w:anchor="_Toc166602687" w:history="1">
             <w:r>
               <w:rPr>
                 <w:rStyle w:val="Hyperlink"/>
@@ -906,7 +906,7 @@
                 <w:noProof/>
                 <w:webHidden/>
               </w:rPr>
-              <w:instrText xml:space="preserve"> PAGEREF _Toc166351350 \h </w:instrText>
+              <w:instrText xml:space="preserve"> PAGEREF _Toc166602687 \h </w:instrText>
             </w:r>
             <w:r>
               <w:rPr>
@@ -950,7 +950,7 @@
               <w:lang w:eastAsia="hu-HU"/>
             </w:rPr>
           </w:pPr>
-          <w:hyperlink w:anchor="_Toc166351351" w:history="1">
+          <w:hyperlink w:anchor="_Toc166602688" w:history="1">
             <w:r>
               <w:rPr>
                 <w:rStyle w:val="Hyperlink"/>
@@ -977,7 +977,7 @@
                 <w:noProof/>
                 <w:webHidden/>
               </w:rPr>
-              <w:instrText xml:space="preserve"> PAGEREF _Toc166351351 \h </w:instrText>
+              <w:instrText xml:space="preserve"> PAGEREF _Toc166602688 \h </w:instrText>
             </w:r>
             <w:r>
               <w:rPr>
@@ -1021,7 +1021,7 @@
               <w:lang w:eastAsia="hu-HU"/>
             </w:rPr>
           </w:pPr>
-          <w:hyperlink w:anchor="_Toc166351352" w:history="1">
+          <w:hyperlink w:anchor="_Toc166602689" w:history="1">
             <w:r>
               <w:rPr>
                 <w:rStyle w:val="Hyperlink"/>
@@ -1048,7 +1048,7 @@
                 <w:noProof/>
                 <w:webHidden/>
               </w:rPr>
-              <w:instrText xml:space="preserve"> PAGEREF _Toc166351352 \h </w:instrText>
+              <w:instrText xml:space="preserve"> PAGEREF _Toc166602689 \h </w:instrText>
             </w:r>
             <w:r>
               <w:rPr>
@@ -1092,7 +1092,7 @@
               <w:lang w:eastAsia="hu-HU"/>
             </w:rPr>
           </w:pPr>
-          <w:hyperlink w:anchor="_Toc166351353" w:history="1">
+          <w:hyperlink w:anchor="_Toc166602690" w:history="1">
             <w:r>
               <w:rPr>
                 <w:rStyle w:val="Hyperlink"/>
@@ -1119,7 +1119,7 @@
                 <w:noProof/>
                 <w:webHidden/>
               </w:rPr>
-              <w:instrText xml:space="preserve"> PAGEREF _Toc166351353 \h </w:instrText>
+              <w:instrText xml:space="preserve"> PAGEREF _Toc166602690 \h </w:instrText>
             </w:r>
             <w:r>
               <w:rPr>
@@ -1163,7 +1163,7 @@
               <w:lang w:eastAsia="hu-HU"/>
             </w:rPr>
           </w:pPr>
-          <w:hyperlink w:anchor="_Toc166351354" w:history="1">
+          <w:hyperlink w:anchor="_Toc166602691" w:history="1">
             <w:r>
               <w:rPr>
                 <w:rStyle w:val="Hyperlink"/>
@@ -1190,7 +1190,7 @@
                 <w:noProof/>
                 <w:webHidden/>
               </w:rPr>
-              <w:instrText xml:space="preserve"> PAGEREF _Toc166351354 \h </w:instrText>
+              <w:instrText xml:space="preserve"> PAGEREF _Toc166602691 \h </w:instrText>
             </w:r>
             <w:r>
               <w:rPr>
@@ -1234,7 +1234,7 @@
               <w:lang w:eastAsia="hu-HU"/>
             </w:rPr>
           </w:pPr>
-          <w:hyperlink w:anchor="_Toc166351355" w:history="1">
+          <w:hyperlink w:anchor="_Toc166602692" w:history="1">
             <w:r>
               <w:rPr>
                 <w:rStyle w:val="Hyperlink"/>
@@ -1261,7 +1261,7 @@
                 <w:noProof/>
                 <w:webHidden/>
               </w:rPr>
-              <w:instrText xml:space="preserve"> PAGEREF _Toc166351355 \h </w:instrText>
+              <w:instrText xml:space="preserve"> PAGEREF _Toc166602692 \h </w:instrText>
             </w:r>
             <w:r>
               <w:rPr>
@@ -1305,7 +1305,7 @@
               <w:lang w:eastAsia="hu-HU"/>
             </w:rPr>
           </w:pPr>
-          <w:hyperlink w:anchor="_Toc166351356" w:history="1">
+          <w:hyperlink w:anchor="_Toc166602693" w:history="1">
             <w:r>
               <w:rPr>
                 <w:rStyle w:val="Hyperlink"/>
@@ -1332,7 +1332,7 @@
                 <w:noProof/>
                 <w:webHidden/>
               </w:rPr>
-              <w:instrText xml:space="preserve"> PAGEREF _Toc166351356 \h </w:instrText>
+              <w:instrText xml:space="preserve"> PAGEREF _Toc166602693 \h </w:instrText>
             </w:r>
             <w:r>
               <w:rPr>
@@ -1401,7 +1401,7 @@
       <w:pPr>
         <w:pStyle w:val="Heading1"/>
       </w:pPr>
-      <w:bookmarkStart w:id="0" w:name="_Toc166351350"/>
+      <w:bookmarkStart w:id="0" w:name="_Toc166602687"/>
       <w:r>
         <w:lastRenderedPageBreak/>
         <w:t>Bevezetés</w:t>
@@ -1499,7 +1499,7 @@
       <w:pPr>
         <w:pStyle w:val="Heading1"/>
       </w:pPr>
-      <w:bookmarkStart w:id="1" w:name="_Toc166351351"/>
+      <w:bookmarkStart w:id="1" w:name="_Toc166602688"/>
       <w:r>
         <w:lastRenderedPageBreak/>
         <w:t>Matematikai bevezetés</w:t>
@@ -8842,7 +8842,21 @@
           <w:rFonts w:eastAsiaTheme="minorEastAsia"/>
           <w:szCs w:val="24"/>
         </w:rPr>
-        <w:t xml:space="preserve"> tétel:</w:t>
+        <w:t xml:space="preserve"> tétel</w:t>
+      </w:r>
+      <w:r>
+        <w:rPr>
+          <w:rFonts w:eastAsiaTheme="minorEastAsia"/>
+          <w:szCs w:val="24"/>
+        </w:rPr>
+        <w:t xml:space="preserve"> (a tétel bizonyítása az irodalomjegyzékben található linken elérhető)</w:t>
+      </w:r>
+      <w:r>
+        <w:rPr>
+          <w:rFonts w:eastAsiaTheme="minorEastAsia"/>
+          <w:szCs w:val="24"/>
+        </w:rPr>
+        <w:t>:</w:t>
       </w:r>
     </w:p>
     <w:p>
@@ -12008,7 +12022,7 @@
           <w:rFonts w:eastAsiaTheme="minorEastAsia"/>
         </w:rPr>
       </w:pPr>
-      <w:bookmarkStart w:id="2" w:name="_Toc166351352"/>
+      <w:bookmarkStart w:id="2" w:name="_Toc166602689"/>
       <w:r>
         <w:rPr>
           <w:rFonts w:eastAsiaTheme="minorEastAsia"/>
@@ -12020,7 +12034,24 @@
     </w:p>
     <w:p>
       <w:r>
-        <w:t xml:space="preserve">A program alapvetően </w:t>
+        <w:t>Első lépésben töltsük le a szakdolgozatot és csomagoljuk ki a fájlokat. A kicsomagolás utáni mappaszerkezet a következő lesz: a „Fejlesztő” mappában találhatóak az alkalmazás fejlesztéséhez szükséges forrásfájlok, a „Felhasználó” mappában pedig az alkalmazás futtatásához szükséges fájlok. Maga a</w:t>
+      </w:r>
+      <w:r>
+        <w:t xml:space="preserve"> program a</w:t>
+      </w:r>
+      <w:r>
+        <w:t xml:space="preserve"> „Felhasználó” mappában található „Fluid Simulation.exe” alkalmazás futtatásával indítható el.</w:t>
+      </w:r>
+    </w:p>
+    <w:p>
+      <w:r>
+        <w:t>A</w:t>
+      </w:r>
+      <w:r>
+        <w:t>z alkalmazás</w:t>
+      </w:r>
+      <w:r>
+        <w:t xml:space="preserve"> alapvetően </w:t>
       </w:r>
       <w:r>
         <w:t>három</w:t>
@@ -12168,8 +12199,12 @@
         <w:jc w:val="center"/>
       </w:pPr>
       <w:r>
+        <w:rPr>
+          <w:noProof/>
+        </w:rPr>
+        <w:lastRenderedPageBreak/>
         <w:drawing>
-          <wp:inline distT="0" distB="0" distL="0" distR="0" wp14:anchorId="09598723" wp14:editId="075CFF5C">
+          <wp:inline distT="0" distB="0" distL="0" distR="0" wp14:anchorId="09598723" wp14:editId="60183BD1">
             <wp:extent cx="5072933" cy="2846815"/>
             <wp:effectExtent l="0" t="0" r="0" b="0"/>
             <wp:docPr id="1236857522" name="Picture 1" descr="A white rectangular object with black lines&#10;&#10;Description automatically generated"/>
@@ -12192,7 +12227,7 @@
                   <pic:spPr>
                     <a:xfrm>
                       <a:off x="0" y="0"/>
-                      <a:ext cx="5080161" cy="2850871"/>
+                      <a:ext cx="5072933" cy="2846815"/>
                     </a:xfrm>
                     <a:prstGeom prst="rect">
                       <a:avLst/>
@@ -12234,60 +12269,63 @@
     </w:p>
     <w:p>
       <w:r>
+        <w:t>A szerkesztő</w:t>
+      </w:r>
+      <w:r>
+        <w:t xml:space="preserve"> ablak</w:t>
+      </w:r>
+      <w:r>
+        <w:t xml:space="preserve"> közepén található egy fekete keretű, fehér,</w:t>
+      </w:r>
+      <w:r>
+        <w:t xml:space="preserve"> négyzet</w:t>
+      </w:r>
+      <w:r>
+        <w:t xml:space="preserve"> alakú ablak. Ez az ablak lesz az a hely, ahol a szimuláció ténylegesen végbe fog menni. A felhasználó az ablakra bal egérgombbal kattintva feketére színezheti az ablak egyes pixeleit, illetve jobb egérgombbal kattintva a fekete pixeleket vissza színezheti fehérre. Mindkét esetben az egérgombok lenyomva tartásával folyamatosan lehet színezni, illetve törölni. A program ezen funkciója arra szolgál, hogy majd a későbbiekben tárgyalt szimulációs</w:t>
+      </w:r>
+      <w:r>
+        <w:t xml:space="preserve"> ablakban</w:t>
+      </w:r>
+      <w:r>
+        <w:t xml:space="preserve"> a szerkesztő felületen beszínezett fekete pixelek fognak a belső falaknak megfelelni. Tehát a beszínezett pixeleken a szimuláció során nem lehet szimulált anyag, és </w:t>
+      </w:r>
+      <w:r>
+        <w:t>ezen pixelekkel az anyag megfelelően</w:t>
+      </w:r>
+      <w:r>
+        <w:t xml:space="preserve"> reagál</w:t>
+      </w:r>
+      <w:r>
+        <w:t xml:space="preserve"> majd.</w:t>
+      </w:r>
+    </w:p>
+    <w:p>
+      <w:r>
+        <w:t>A színezésnél és a törlésnél fontos megjegyezni, hogy csak 2x2-es négyzetek színezése és törlése engedélyezett, olyan értelemben, hogy mind színezésél, mind pedig törlésnél az egér pozíciója az adott négyzet bal felső sarkát fogja jelenteni. Továbbá a törlés csak azokban az esetekben lehetséges, ha a törlés után esetlegesen megmaradt fekete falakra teljesülnek a</w:t>
+      </w:r>
+      <w:r>
+        <w:t xml:space="preserve"> matematikai bevezetésben tárgyalt feltételek.</w:t>
+      </w:r>
+    </w:p>
+    <w:p>
+      <w:r>
+        <w:t xml:space="preserve">Ezen kívül a színezés feltétele még, hogy a színezni kívánt négyzet minden pixele a külső falakon belül legyen. Tehát nem lehet például a falakra és a jobb, illetve alsó fal melletti </w:t>
+      </w:r>
+      <w:r>
+        <w:t>egy</w:t>
+      </w:r>
+      <w:r>
+        <w:t xml:space="preserve"> pixeles sávra se színezni. Az utolsó megkötés a színezéssel kapcsolatban az, hogy színezni nem lehet abban az esetben, ha a kirajzolt minta sakktábla-szerű lenne. Ez azt jelenti</w:t>
+      </w:r>
+      <w:r>
+        <w:t>,</w:t>
+      </w:r>
+      <w:r>
+        <w:t xml:space="preserve"> hogy a beszínezett </w:t>
+      </w:r>
+      <w:r>
         <w:lastRenderedPageBreak/>
-        <w:t>A szerkesztő</w:t>
-      </w:r>
-      <w:r>
-        <w:t xml:space="preserve"> ablak</w:t>
-      </w:r>
-      <w:r>
-        <w:t xml:space="preserve"> közepén található egy fekete keretű, fehér,</w:t>
-      </w:r>
-      <w:r>
-        <w:t xml:space="preserve"> négyzet</w:t>
-      </w:r>
-      <w:r>
-        <w:t xml:space="preserve"> alakú ablak. Ez az ablak lesz az a hely, ahol a szimuláció ténylegesen végbe fog menni. A felhasználó az ablakra bal egérgombbal kattintva feketére színezheti az ablak egyes pixeleit, illetve jobb egérgombbal kattintva a fekete pixeleket vissza színezheti fehérre. Mindkét esetben az egérgombok lenyomva tartásával folyamatosan lehet színezni, illetve törölni. A program ezen funkciója arra szolgál, hogy majd a későbbiekben tárgyalt szimulációs</w:t>
-      </w:r>
-      <w:r>
-        <w:t xml:space="preserve"> ablakban</w:t>
-      </w:r>
-      <w:r>
-        <w:t xml:space="preserve"> a szerkesztő felületen beszínezett fekete pixelek fognak a belső falaknak megfelelni. Tehát a beszínezett pixeleken a szimuláció során nem lehet szimulált anyag, és </w:t>
-      </w:r>
-      <w:r>
-        <w:t>ezen pixelekkel az anyag megfelelően</w:t>
-      </w:r>
-      <w:r>
-        <w:t xml:space="preserve"> reagál</w:t>
-      </w:r>
-      <w:r>
-        <w:t xml:space="preserve"> majd.</w:t>
-      </w:r>
-    </w:p>
-    <w:p>
-      <w:r>
-        <w:t>A színezésnél és a törlésnél fontos megjegyezni, hogy csak 2x2-es négyzetek színezése és törlése engedélyezett, olyan értelemben, hogy mind színezésél, mind pedig törlésnél az egér pozíciója az adott négyzet bal felső sarkát fogja jelenteni. Továbbá a törlés csak azokban az esetekben lehetséges, ha a törlés után esetlegesen megmaradt fekete falakra teljesülnek a</w:t>
-      </w:r>
-      <w:r>
-        <w:t xml:space="preserve"> matematikai bevezetésben tárgyalt feltételek.</w:t>
-      </w:r>
-    </w:p>
-    <w:p>
-      <w:r>
-        <w:t xml:space="preserve">Ezen kívül a színezés feltétele még, hogy a színezni kívánt négyzet minden pixele a külső falakon belül legyen. Tehát nem lehet például a falakra és a jobb, illetve alsó fal melletti </w:t>
-      </w:r>
-      <w:r>
-        <w:t>egy</w:t>
-      </w:r>
-      <w:r>
-        <w:t xml:space="preserve"> pixeles sávra se színezni. Az utolsó megkötés a színezéssel kapcsolatban az, hogy színezni nem lehet abban az esetben, ha a kirajzolt minta sakktábla-szerű lenne. Ez azt jelenti</w:t>
-      </w:r>
-      <w:r>
-        <w:t>,</w:t>
-      </w:r>
-      <w:r>
-        <w:t xml:space="preserve"> hogy a beszínezett négyzetek vagy nem érintkeznek egymással, vagy pedig a pixeleik lapszomszédok kell</w:t>
+        <w:t>négyzetek vagy nem érintkeznek egymással, vagy pedig a pixeleik lapszomszédok kell</w:t>
       </w:r>
       <w:r>
         <w:t>,</w:t>
@@ -12371,7 +12409,6 @@
         </w:numPr>
       </w:pPr>
       <w:r>
-        <w:lastRenderedPageBreak/>
         <w:t>A „</w:t>
       </w:r>
       <w:proofErr w:type="spellStart"/>
@@ -12458,7 +12495,11 @@
       </w:r>
       <w:proofErr w:type="spellEnd"/>
       <w:r>
-        <w:t>” csúszka állításával szabályozható az anyag viszkozitása. A viszkozitás értéke a csúszka felett látható valós szám. Ezen érték megadja, hogy az anyag milyen gyorsan oszlik el a szimulációs térben. A gyorsulás mértéke egyenesen arányos a viszkozitás értékével. Megjegyezhető, hogy kis érték megadása gázok szimulálására megfelelő, nagyobb érték pedig folyadékok szimulálására.</w:t>
+        <w:t xml:space="preserve">” csúszka állításával szabályozható az anyag viszkozitása. A viszkozitás értéke a csúszka felett látható valós szám. Ezen érték megadja, hogy az anyag milyen gyorsan oszlik el a szimulációs térben. A gyorsulás mértéke egyenesen arányos a </w:t>
+      </w:r>
+      <w:r>
+        <w:lastRenderedPageBreak/>
+        <w:t>viszkozitás értékével. Megjegyezhető, hogy kis érték megadása gázok szimulálására megfelelő, nagyobb érték pedig folyadékok szimulálására.</w:t>
       </w:r>
     </w:p>
     <w:p>
@@ -12504,11 +12545,7 @@
         <w:t xml:space="preserve">” csúszka állításával szabályozható a szimulációs felület mérete, tehát a felbontása. A felbontás értéke a csúszka felett látható egész szám. Ezen érték megadja, hogy mennyi pixel legyen az oldalhossza a szimulációs felületnek. A csúszka állításával dinamikusan változik a mérettel együtt a pixelek nagysága. Állításkor újra generálódik az egész felület, tehát az eddig rajzolt falak </w:t>
       </w:r>
       <w:r>
-        <w:t xml:space="preserve">állításkor eltűnnek, és az egész felület fehér </w:t>
-      </w:r>
-      <w:r>
-        <w:lastRenderedPageBreak/>
-        <w:t>lesz. Fontos megjegyezni, hogy a felbontás nagy értékre állítása drasztikusan növeli a</w:t>
+        <w:t>állításkor eltűnnek, és az egész felület fehér lesz. Fontos megjegyezni, hogy a felbontás nagy értékre állítása drasztikusan növeli a</w:t>
       </w:r>
       <w:r>
         <w:t xml:space="preserve"> műveletigényt</w:t>
@@ -12626,7 +12663,11 @@
         <w:t>.</w:t>
       </w:r>
       <w:r>
-        <w:t xml:space="preserve"> A szín jelen esetben az ablak egy pixelének a színét jelenti. </w:t>
+        <w:t xml:space="preserve"> A szín jelen </w:t>
+      </w:r>
+      <w:r>
+        <w:lastRenderedPageBreak/>
+        <w:t xml:space="preserve">esetben az ablak egy pixelének a színét jelenti. </w:t>
       </w:r>
       <w:r>
         <w:t>Folyamatos kattintás esetén a szín dinamikusan változik</w:t>
@@ -12729,7 +12770,9 @@
         <w:jc w:val="center"/>
       </w:pPr>
       <w:r>
-        <w:lastRenderedPageBreak/>
+        <w:rPr>
+          <w:noProof/>
+        </w:rPr>
         <w:drawing>
           <wp:inline distT="0" distB="0" distL="0" distR="0" wp14:anchorId="3602E80F" wp14:editId="33CBB57A">
             <wp:extent cx="5760720" cy="3242945"/>
@@ -12845,6 +12888,7 @@
         </w:numPr>
       </w:pPr>
       <w:r>
+        <w:lastRenderedPageBreak/>
         <w:t xml:space="preserve">A „Restart </w:t>
       </w:r>
       <w:proofErr w:type="spellStart"/>
@@ -12926,7 +12970,6 @@
         </w:numPr>
       </w:pPr>
       <w:r>
-        <w:lastRenderedPageBreak/>
         <w:t>Bekapcsolt állapotban ellenben a felhasználó a szimulációs felület egy pontjára kattintva a szimulációs térben lévő anyagot mozgatni tudja. Ez úgy valósul meg, hogy az egeret lenyomva tartva az egér mozgásának az irányába fog elmozdulni az anyag. Ezen kívül bekapcsolt állapotban piros színnel megjelenik az egér pozíciója a felhasználói felületen. Ez segíti a felhasználót abban, hogy láthassa egyrészt az egér pozícióját, másrészt a kiválasztott eszközt.</w:t>
       </w:r>
     </w:p>
@@ -13126,7 +13169,7 @@
       <w:pPr>
         <w:pStyle w:val="Heading1"/>
       </w:pPr>
-      <w:bookmarkStart w:id="3" w:name="_Toc166351353"/>
+      <w:bookmarkStart w:id="3" w:name="_Toc166602690"/>
       <w:r>
         <w:lastRenderedPageBreak/>
         <w:t>Fejlesztői dokumentáció</w:t>
@@ -14116,7 +14159,7 @@
         <mc:AlternateContent>
           <mc:Choice Requires="wps">
             <w:drawing>
-              <wp:anchor distT="0" distB="0" distL="114300" distR="114300" simplePos="0" relativeHeight="251665408" behindDoc="0" locked="0" layoutInCell="1" allowOverlap="1" wp14:anchorId="7961E1A0" wp14:editId="0980FF91">
+              <wp:anchor distT="0" distB="0" distL="114300" distR="114300" simplePos="0" relativeHeight="251665408" behindDoc="0" locked="0" layoutInCell="1" allowOverlap="1" wp14:anchorId="7961E1A0" wp14:editId="24A384A7">
                 <wp:simplePos x="0" y="0"/>
                 <wp:positionH relativeFrom="column">
                   <wp:posOffset>357505</wp:posOffset>
@@ -14270,7 +14313,7 @@
           <w:noProof/>
         </w:rPr>
         <w:drawing>
-          <wp:anchor distT="0" distB="0" distL="114300" distR="114300" simplePos="0" relativeHeight="251663360" behindDoc="0" locked="0" layoutInCell="1" allowOverlap="1" wp14:anchorId="7BDFCD2F" wp14:editId="4C46B759">
+          <wp:anchor distT="0" distB="0" distL="114300" distR="114300" simplePos="0" relativeHeight="251663360" behindDoc="0" locked="0" layoutInCell="1" allowOverlap="1" wp14:anchorId="7BDFCD2F" wp14:editId="6044B43F">
             <wp:simplePos x="0" y="0"/>
             <wp:positionH relativeFrom="margin">
               <wp:posOffset>357560</wp:posOffset>
@@ -14332,7 +14375,7 @@
         <mc:AlternateContent>
           <mc:Choice Requires="wps">
             <w:drawing>
-              <wp:anchor distT="0" distB="0" distL="114300" distR="114300" simplePos="0" relativeHeight="251667456" behindDoc="0" locked="0" layoutInCell="1" allowOverlap="1" wp14:anchorId="592A5C55" wp14:editId="24725422">
+              <wp:anchor distT="0" distB="0" distL="114300" distR="114300" simplePos="0" relativeHeight="251667456" behindDoc="0" locked="0" layoutInCell="1" allowOverlap="1" wp14:anchorId="592A5C55" wp14:editId="0CFF006B">
                 <wp:simplePos x="0" y="0"/>
                 <wp:positionH relativeFrom="column">
                   <wp:posOffset>3395980</wp:posOffset>
@@ -14482,7 +14525,7 @@
           <w:noProof/>
         </w:rPr>
         <w:drawing>
-          <wp:anchor distT="0" distB="0" distL="114300" distR="114300" simplePos="0" relativeHeight="251662336" behindDoc="0" locked="0" layoutInCell="1" allowOverlap="1" wp14:anchorId="5F1A4E1D" wp14:editId="29D1AA85">
+          <wp:anchor distT="0" distB="0" distL="114300" distR="114300" simplePos="0" relativeHeight="251662336" behindDoc="0" locked="0" layoutInCell="1" allowOverlap="1" wp14:anchorId="5F1A4E1D" wp14:editId="54F040F9">
             <wp:simplePos x="0" y="0"/>
             <wp:positionH relativeFrom="margin">
               <wp:posOffset>3396118</wp:posOffset>
@@ -14673,7 +14716,45 @@
     </w:p>
     <w:p>
       <w:r>
-        <w:t>A projekten belül az „</w:t>
+        <w:t>A</w:t>
+      </w:r>
+      <w:r>
+        <w:t>z alkalmazás fejlesztéséhez a forrásfájlok letöltés</w:t>
+      </w:r>
+      <w:r>
+        <w:t>,</w:t>
+      </w:r>
+      <w:r>
+        <w:t xml:space="preserve"> majd kicsomagolás után a „Fejlesztő” mappában találhatóak</w:t>
+      </w:r>
+      <w:r>
+        <w:t xml:space="preserve"> meg</w:t>
+      </w:r>
+      <w:r>
+        <w:t>.</w:t>
+      </w:r>
+      <w:r>
+        <w:t xml:space="preserve"> </w:t>
+      </w:r>
+      <w:r>
+        <w:t>A „</w:t>
+      </w:r>
+      <w:proofErr w:type="spellStart"/>
+      <w:r>
+        <w:t>Fejlsztő</w:t>
+      </w:r>
+      <w:proofErr w:type="spellEnd"/>
+      <w:r>
+        <w:t>”</w:t>
+      </w:r>
+      <w:r>
+        <w:t xml:space="preserve"> </w:t>
+      </w:r>
+      <w:r>
+        <w:t xml:space="preserve">mappán </w:t>
+      </w:r>
+      <w:r>
+        <w:t>belül az „</w:t>
       </w:r>
       <w:proofErr w:type="spellStart"/>
       <w:r>
@@ -14803,7 +14884,13 @@
         <w:t xml:space="preserve"> formátumú fájlok,</w:t>
       </w:r>
       <w:r>
-        <w:t xml:space="preserve"> és a kezelésüket végző c# fájlok.</w:t>
+        <w:t xml:space="preserve"> </w:t>
+      </w:r>
+      <w:r>
+        <w:t>kezelését</w:t>
+      </w:r>
+      <w:r>
+        <w:t xml:space="preserve"> végző c# fájlok.</w:t>
       </w:r>
     </w:p>
     <w:p>
@@ -14832,6 +14919,34 @@
       <w:proofErr w:type="spellEnd"/>
       <w:r>
         <w:t xml:space="preserve"> réteg megvalósításához kapcsolódó c# fájlok.</w:t>
+      </w:r>
+    </w:p>
+    <w:p>
+      <w:pPr>
+        <w:pStyle w:val="ListParagraph"/>
+        <w:numPr>
+          <w:ilvl w:val="0"/>
+          <w:numId w:val="8"/>
+        </w:numPr>
+      </w:pPr>
+      <w:r>
+        <w:t>A „</w:t>
+      </w:r>
+      <w:proofErr w:type="spellStart"/>
+      <w:r>
+        <w:t>Resources</w:t>
+      </w:r>
+      <w:proofErr w:type="spellEnd"/>
+      <w:r>
+        <w:t xml:space="preserve">” mappában találhatóak az alkalmazáshoz szükséges erőforrások. Ezek jelen esetben a </w:t>
+      </w:r>
+      <w:proofErr w:type="spellStart"/>
+      <w:r>
+        <w:t>json</w:t>
+      </w:r>
+      <w:proofErr w:type="spellEnd"/>
+      <w:r>
+        <w:t xml:space="preserve"> fájlok, a textúrák anyagai, illetve a hátterek lesznek.</w:t>
       </w:r>
     </w:p>
     <w:p>
@@ -18130,7 +18245,7 @@
       <w:pPr>
         <w:pStyle w:val="Heading1"/>
       </w:pPr>
-      <w:bookmarkStart w:id="4" w:name="_Toc166351354"/>
+      <w:bookmarkStart w:id="4" w:name="_Toc166602691"/>
       <w:r>
         <w:lastRenderedPageBreak/>
         <w:t>Tesztelés</w:t>
@@ -18687,7 +18802,7 @@
       <w:pPr>
         <w:pStyle w:val="Heading1"/>
       </w:pPr>
-      <w:bookmarkStart w:id="5" w:name="_Toc166351355"/>
+      <w:bookmarkStart w:id="5" w:name="_Toc166602692"/>
       <w:r>
         <w:lastRenderedPageBreak/>
         <w:t>További fejlesztési lehetőségek</w:t>
@@ -18764,7 +18879,7 @@
       <w:pPr>
         <w:pStyle w:val="Heading1"/>
       </w:pPr>
-      <w:bookmarkStart w:id="6" w:name="_Toc166351356"/>
+      <w:bookmarkStart w:id="6" w:name="_Toc166602693"/>
       <w:r>
         <w:lastRenderedPageBreak/>
         <w:t>Irodalomjegyzék</w:t>
@@ -19910,9 +20025,42 @@
         <w:t>”</w:t>
       </w:r>
     </w:p>
+    <w:p>
+      <w:pPr>
+        <w:pStyle w:val="ListParagraph"/>
+        <w:numPr>
+          <w:ilvl w:val="0"/>
+          <w:numId w:val="12"/>
+        </w:numPr>
+        <w:jc w:val="left"/>
+      </w:pPr>
+      <w:proofErr w:type="spellStart"/>
+      <w:r>
+        <w:t>Dekompozíciós</w:t>
+      </w:r>
+      <w:proofErr w:type="spellEnd"/>
+      <w:r>
+        <w:t xml:space="preserve"> tétel bizonyítás: [Online]. Elérhető: </w:t>
+      </w:r>
+      <w:hyperlink r:id="rId44" w:history="1">
+        <w:r>
+          <w:rPr>
+            <w:rStyle w:val="Hyperlink"/>
+          </w:rPr>
+          <w:t>https://www.google.com/url?sa=t&amp;source=web&amp;rct=j&amp;opi=89978449&amp;url=https://www.wtamu.edu/~cbaird/SuppHelmholtzDecomposition.pdf&amp;ved=2ahUKEwichp2mjIuGAxXahv0HHdVLB3EQFnoECBIQAQ&amp;usg=AOvVaw2A-xsGrF9t1NBUp1q8f6tB</w:t>
+        </w:r>
+      </w:hyperlink>
+      <w:r>
+        <w:br/>
+        <w:t>[Hozzáférés dátuma: 2024.05.13]</w:t>
+      </w:r>
+      <w:r>
+        <w:t>.</w:t>
+      </w:r>
+    </w:p>
     <w:sectPr>
-      <w:headerReference w:type="default" r:id="rId44"/>
-      <w:footerReference w:type="default" r:id="rId45"/>
+      <w:headerReference w:type="default" r:id="rId45"/>
+      <w:footerReference w:type="default" r:id="rId46"/>
       <w:pgSz w:w="11906" w:h="16838"/>
       <w:pgMar w:top="1417" w:right="1417" w:bottom="1417" w:left="1417" w:header="708" w:footer="708" w:gutter="0"/>
       <w:pgNumType w:start="1"/>

</xml_diff>